<commit_message>
Update completed Yudisium files
</commit_message>
<xml_diff>
--- a/YUDISIUM (Signed)/Fix Regist Yudisium/11) 105219002_KiagusMuhammadArsyad_FormDaftarYudisium.docx
+++ b/YUDISIUM (Signed)/Fix Regist Yudisium/11) 105219002_KiagusMuhammadArsyad_FormDaftarYudisium.docx
@@ -18,7 +18,79 @@
           <w:sz w:val="24"/>
           <w:szCs w:val="24"/>
         </w:rPr>
-        <w:t>Yang bertanda tangan di bawah ini:</w:t>
+        <w:t xml:space="preserve">Yang </w:t>
+      </w:r>
+      <w:proofErr w:type="spellStart"/>
+      <w:r>
+        <w:rPr>
+          <w:rFonts w:ascii="Times New Roman" w:hAnsi="Times New Roman" w:cs="Times New Roman"/>
+          <w:sz w:val="24"/>
+          <w:szCs w:val="24"/>
+        </w:rPr>
+        <w:t>bertanda</w:t>
+      </w:r>
+      <w:proofErr w:type="spellEnd"/>
+      <w:r>
+        <w:rPr>
+          <w:rFonts w:ascii="Times New Roman" w:hAnsi="Times New Roman" w:cs="Times New Roman"/>
+          <w:sz w:val="24"/>
+          <w:szCs w:val="24"/>
+        </w:rPr>
+        <w:t xml:space="preserve"> </w:t>
+      </w:r>
+      <w:proofErr w:type="spellStart"/>
+      <w:r>
+        <w:rPr>
+          <w:rFonts w:ascii="Times New Roman" w:hAnsi="Times New Roman" w:cs="Times New Roman"/>
+          <w:sz w:val="24"/>
+          <w:szCs w:val="24"/>
+        </w:rPr>
+        <w:t>tangan</w:t>
+      </w:r>
+      <w:proofErr w:type="spellEnd"/>
+      <w:r>
+        <w:rPr>
+          <w:rFonts w:ascii="Times New Roman" w:hAnsi="Times New Roman" w:cs="Times New Roman"/>
+          <w:sz w:val="24"/>
+          <w:szCs w:val="24"/>
+        </w:rPr>
+        <w:t xml:space="preserve"> di </w:t>
+      </w:r>
+      <w:proofErr w:type="spellStart"/>
+      <w:r>
+        <w:rPr>
+          <w:rFonts w:ascii="Times New Roman" w:hAnsi="Times New Roman" w:cs="Times New Roman"/>
+          <w:sz w:val="24"/>
+          <w:szCs w:val="24"/>
+        </w:rPr>
+        <w:t>bawah</w:t>
+      </w:r>
+      <w:proofErr w:type="spellEnd"/>
+      <w:r>
+        <w:rPr>
+          <w:rFonts w:ascii="Times New Roman" w:hAnsi="Times New Roman" w:cs="Times New Roman"/>
+          <w:sz w:val="24"/>
+          <w:szCs w:val="24"/>
+        </w:rPr>
+        <w:t xml:space="preserve"> </w:t>
+      </w:r>
+      <w:proofErr w:type="spellStart"/>
+      <w:r>
+        <w:rPr>
+          <w:rFonts w:ascii="Times New Roman" w:hAnsi="Times New Roman" w:cs="Times New Roman"/>
+          <w:sz w:val="24"/>
+          <w:szCs w:val="24"/>
+        </w:rPr>
+        <w:t>ini</w:t>
+      </w:r>
+      <w:proofErr w:type="spellEnd"/>
+      <w:r>
+        <w:rPr>
+          <w:rFonts w:ascii="Times New Roman" w:hAnsi="Times New Roman" w:cs="Times New Roman"/>
+          <w:sz w:val="24"/>
+          <w:szCs w:val="24"/>
+        </w:rPr>
+        <w:t>:</w:t>
       </w:r>
     </w:p>
     <w:p>
@@ -42,7 +114,43 @@
           <w:sz w:val="24"/>
           <w:szCs w:val="24"/>
         </w:rPr>
-        <w:t>Nama Lengkap (sesuai ijazah)</w:t>
+        <w:t xml:space="preserve">Nama </w:t>
+      </w:r>
+      <w:proofErr w:type="spellStart"/>
+      <w:r>
+        <w:rPr>
+          <w:rFonts w:ascii="Times New Roman" w:hAnsi="Times New Roman" w:cs="Times New Roman"/>
+          <w:sz w:val="24"/>
+          <w:szCs w:val="24"/>
+        </w:rPr>
+        <w:t>Lengkap</w:t>
+      </w:r>
+      <w:proofErr w:type="spellEnd"/>
+      <w:r>
+        <w:rPr>
+          <w:rFonts w:ascii="Times New Roman" w:hAnsi="Times New Roman" w:cs="Times New Roman"/>
+          <w:sz w:val="24"/>
+          <w:szCs w:val="24"/>
+        </w:rPr>
+        <w:t xml:space="preserve"> (</w:t>
+      </w:r>
+      <w:proofErr w:type="spellStart"/>
+      <w:r>
+        <w:rPr>
+          <w:rFonts w:ascii="Times New Roman" w:hAnsi="Times New Roman" w:cs="Times New Roman"/>
+          <w:sz w:val="24"/>
+          <w:szCs w:val="24"/>
+        </w:rPr>
+        <w:t>sesuai</w:t>
+      </w:r>
+      <w:proofErr w:type="spellEnd"/>
+      <w:r>
+        <w:rPr>
+          <w:rFonts w:ascii="Times New Roman" w:hAnsi="Times New Roman" w:cs="Times New Roman"/>
+          <w:sz w:val="24"/>
+          <w:szCs w:val="24"/>
+        </w:rPr>
+        <w:t xml:space="preserve"> ijazah)</w:t>
       </w:r>
       <w:r>
         <w:rPr>
@@ -157,8 +265,18 @@
           <w:sz w:val="24"/>
           <w:szCs w:val="24"/>
         </w:rPr>
-        <w:t>Program Studi</w:t>
-      </w:r>
+        <w:t xml:space="preserve">Program </w:t>
+      </w:r>
+      <w:proofErr w:type="spellStart"/>
+      <w:r>
+        <w:rPr>
+          <w:rFonts w:ascii="Times New Roman" w:hAnsi="Times New Roman" w:cs="Times New Roman"/>
+          <w:sz w:val="24"/>
+          <w:szCs w:val="24"/>
+        </w:rPr>
+        <w:t>Studi</w:t>
+      </w:r>
+      <w:proofErr w:type="spellEnd"/>
       <w:r>
         <w:rPr>
           <w:rFonts w:ascii="Times New Roman" w:hAnsi="Times New Roman" w:cs="Times New Roman"/>
@@ -200,14 +318,34 @@
         </w:rPr>
         <w:t xml:space="preserve"> </w:t>
       </w:r>
-      <w:r>
-        <w:rPr>
-          <w:rFonts w:ascii="Times New Roman" w:hAnsi="Times New Roman" w:cs="Times New Roman"/>
-          <w:sz w:val="24"/>
-          <w:szCs w:val="24"/>
-        </w:rPr>
-        <w:t>Ilmu Komputer</w:t>
-      </w:r>
+      <w:proofErr w:type="spellStart"/>
+      <w:r>
+        <w:rPr>
+          <w:rFonts w:ascii="Times New Roman" w:hAnsi="Times New Roman" w:cs="Times New Roman"/>
+          <w:sz w:val="24"/>
+          <w:szCs w:val="24"/>
+        </w:rPr>
+        <w:t>Ilmu</w:t>
+      </w:r>
+      <w:proofErr w:type="spellEnd"/>
+      <w:r>
+        <w:rPr>
+          <w:rFonts w:ascii="Times New Roman" w:hAnsi="Times New Roman" w:cs="Times New Roman"/>
+          <w:sz w:val="24"/>
+          <w:szCs w:val="24"/>
+        </w:rPr>
+        <w:t xml:space="preserve"> </w:t>
+      </w:r>
+      <w:proofErr w:type="spellStart"/>
+      <w:r>
+        <w:rPr>
+          <w:rFonts w:ascii="Times New Roman" w:hAnsi="Times New Roman" w:cs="Times New Roman"/>
+          <w:sz w:val="24"/>
+          <w:szCs w:val="24"/>
+        </w:rPr>
+        <w:t>Komputer</w:t>
+      </w:r>
+      <w:proofErr w:type="spellEnd"/>
     </w:p>
     <w:p>
       <w:pPr>
@@ -224,13 +362,41 @@
           <w:szCs w:val="24"/>
         </w:rPr>
       </w:pPr>
-      <w:r>
-        <w:rPr>
-          <w:rFonts w:ascii="Times New Roman" w:hAnsi="Times New Roman" w:cs="Times New Roman"/>
-          <w:sz w:val="24"/>
-          <w:szCs w:val="24"/>
-        </w:rPr>
-        <w:t>Tempat/Tanggal Lahir</w:t>
+      <w:proofErr w:type="spellStart"/>
+      <w:r>
+        <w:rPr>
+          <w:rFonts w:ascii="Times New Roman" w:hAnsi="Times New Roman" w:cs="Times New Roman"/>
+          <w:sz w:val="24"/>
+          <w:szCs w:val="24"/>
+        </w:rPr>
+        <w:t>Tempat</w:t>
+      </w:r>
+      <w:proofErr w:type="spellEnd"/>
+      <w:r>
+        <w:rPr>
+          <w:rFonts w:ascii="Times New Roman" w:hAnsi="Times New Roman" w:cs="Times New Roman"/>
+          <w:sz w:val="24"/>
+          <w:szCs w:val="24"/>
+        </w:rPr>
+        <w:t>/</w:t>
+      </w:r>
+      <w:proofErr w:type="spellStart"/>
+      <w:r>
+        <w:rPr>
+          <w:rFonts w:ascii="Times New Roman" w:hAnsi="Times New Roman" w:cs="Times New Roman"/>
+          <w:sz w:val="24"/>
+          <w:szCs w:val="24"/>
+        </w:rPr>
+        <w:t>Tanggal</w:t>
+      </w:r>
+      <w:proofErr w:type="spellEnd"/>
+      <w:r>
+        <w:rPr>
+          <w:rFonts w:ascii="Times New Roman" w:hAnsi="Times New Roman" w:cs="Times New Roman"/>
+          <w:sz w:val="24"/>
+          <w:szCs w:val="24"/>
+        </w:rPr>
+        <w:t xml:space="preserve"> Lahir</w:t>
       </w:r>
       <w:r>
         <w:rPr>
@@ -255,7 +421,25 @@
           <w:sz w:val="24"/>
           <w:szCs w:val="24"/>
         </w:rPr>
-        <w:t xml:space="preserve"> Bandar Lampung / 17 Agustus 2001</w:t>
+        <w:t xml:space="preserve"> Bandar Lampung / 17 </w:t>
+      </w:r>
+      <w:proofErr w:type="spellStart"/>
+      <w:r>
+        <w:rPr>
+          <w:rFonts w:ascii="Times New Roman" w:hAnsi="Times New Roman" w:cs="Times New Roman"/>
+          <w:sz w:val="24"/>
+          <w:szCs w:val="24"/>
+        </w:rPr>
+        <w:t>Agustus</w:t>
+      </w:r>
+      <w:proofErr w:type="spellEnd"/>
+      <w:r>
+        <w:rPr>
+          <w:rFonts w:ascii="Times New Roman" w:hAnsi="Times New Roman" w:cs="Times New Roman"/>
+          <w:sz w:val="24"/>
+          <w:szCs w:val="24"/>
+        </w:rPr>
+        <w:t xml:space="preserve"> 2001</w:t>
       </w:r>
     </w:p>
     <w:p>
@@ -268,13 +452,59 @@
           <w:szCs w:val="24"/>
         </w:rPr>
       </w:pPr>
-      <w:r>
-        <w:rPr>
-          <w:rFonts w:ascii="Times New Roman" w:hAnsi="Times New Roman" w:cs="Times New Roman"/>
-          <w:sz w:val="24"/>
-          <w:szCs w:val="24"/>
-        </w:rPr>
-        <w:t>Informasi Penyusunan Tugas Akh</w:t>
+      <w:proofErr w:type="spellStart"/>
+      <w:r>
+        <w:rPr>
+          <w:rFonts w:ascii="Times New Roman" w:hAnsi="Times New Roman" w:cs="Times New Roman"/>
+          <w:sz w:val="24"/>
+          <w:szCs w:val="24"/>
+        </w:rPr>
+        <w:t>Informasi</w:t>
+      </w:r>
+      <w:proofErr w:type="spellEnd"/>
+      <w:r>
+        <w:rPr>
+          <w:rFonts w:ascii="Times New Roman" w:hAnsi="Times New Roman" w:cs="Times New Roman"/>
+          <w:sz w:val="24"/>
+          <w:szCs w:val="24"/>
+        </w:rPr>
+        <w:t xml:space="preserve"> </w:t>
+      </w:r>
+      <w:proofErr w:type="spellStart"/>
+      <w:r>
+        <w:rPr>
+          <w:rFonts w:ascii="Times New Roman" w:hAnsi="Times New Roman" w:cs="Times New Roman"/>
+          <w:sz w:val="24"/>
+          <w:szCs w:val="24"/>
+        </w:rPr>
+        <w:t>Penyusunan</w:t>
+      </w:r>
+      <w:proofErr w:type="spellEnd"/>
+      <w:r>
+        <w:rPr>
+          <w:rFonts w:ascii="Times New Roman" w:hAnsi="Times New Roman" w:cs="Times New Roman"/>
+          <w:sz w:val="24"/>
+          <w:szCs w:val="24"/>
+        </w:rPr>
+        <w:t xml:space="preserve"> </w:t>
+      </w:r>
+      <w:proofErr w:type="spellStart"/>
+      <w:r>
+        <w:rPr>
+          <w:rFonts w:ascii="Times New Roman" w:hAnsi="Times New Roman" w:cs="Times New Roman"/>
+          <w:sz w:val="24"/>
+          <w:szCs w:val="24"/>
+        </w:rPr>
+        <w:t>Tugas</w:t>
+      </w:r>
+      <w:proofErr w:type="spellEnd"/>
+      <w:r>
+        <w:rPr>
+          <w:rFonts w:ascii="Times New Roman" w:hAnsi="Times New Roman" w:cs="Times New Roman"/>
+          <w:sz w:val="24"/>
+          <w:szCs w:val="24"/>
+        </w:rPr>
+        <w:t xml:space="preserve"> Akh</w:t>
       </w:r>
       <w:r>
         <w:rPr>
@@ -301,13 +531,41 @@
           <w:szCs w:val="24"/>
         </w:rPr>
       </w:pPr>
-      <w:r>
-        <w:rPr>
-          <w:rFonts w:ascii="Times New Roman" w:hAnsi="Times New Roman" w:cs="Times New Roman"/>
-          <w:sz w:val="24"/>
-          <w:szCs w:val="24"/>
-        </w:rPr>
-        <w:t>Judul Tugas Akhir</w:t>
+      <w:proofErr w:type="spellStart"/>
+      <w:r>
+        <w:rPr>
+          <w:rFonts w:ascii="Times New Roman" w:hAnsi="Times New Roman" w:cs="Times New Roman"/>
+          <w:sz w:val="24"/>
+          <w:szCs w:val="24"/>
+        </w:rPr>
+        <w:t>Judul</w:t>
+      </w:r>
+      <w:proofErr w:type="spellEnd"/>
+      <w:r>
+        <w:rPr>
+          <w:rFonts w:ascii="Times New Roman" w:hAnsi="Times New Roman" w:cs="Times New Roman"/>
+          <w:sz w:val="24"/>
+          <w:szCs w:val="24"/>
+        </w:rPr>
+        <w:t xml:space="preserve"> </w:t>
+      </w:r>
+      <w:proofErr w:type="spellStart"/>
+      <w:r>
+        <w:rPr>
+          <w:rFonts w:ascii="Times New Roman" w:hAnsi="Times New Roman" w:cs="Times New Roman"/>
+          <w:sz w:val="24"/>
+          <w:szCs w:val="24"/>
+        </w:rPr>
+        <w:t>Tugas</w:t>
+      </w:r>
+      <w:proofErr w:type="spellEnd"/>
+      <w:r>
+        <w:rPr>
+          <w:rFonts w:ascii="Times New Roman" w:hAnsi="Times New Roman" w:cs="Times New Roman"/>
+          <w:sz w:val="24"/>
+          <w:szCs w:val="24"/>
+        </w:rPr>
+        <w:t xml:space="preserve"> Akhir</w:t>
       </w:r>
       <w:r>
         <w:rPr>
@@ -342,13 +600,77 @@
         </w:rPr>
         <w:t xml:space="preserve"> </w:t>
       </w:r>
-      <w:r>
-        <w:rPr>
-          <w:rFonts w:ascii="Times New Roman" w:hAnsi="Times New Roman" w:cs="Times New Roman"/>
-          <w:sz w:val="24"/>
-          <w:szCs w:val="24"/>
-        </w:rPr>
-        <w:t xml:space="preserve">Analisis Kata Kunci yang Relevan dengan </w:t>
+      <w:proofErr w:type="spellStart"/>
+      <w:r>
+        <w:rPr>
+          <w:rFonts w:ascii="Times New Roman" w:hAnsi="Times New Roman" w:cs="Times New Roman"/>
+          <w:sz w:val="24"/>
+          <w:szCs w:val="24"/>
+        </w:rPr>
+        <w:t>Analisis</w:t>
+      </w:r>
+      <w:proofErr w:type="spellEnd"/>
+      <w:r>
+        <w:rPr>
+          <w:rFonts w:ascii="Times New Roman" w:hAnsi="Times New Roman" w:cs="Times New Roman"/>
+          <w:sz w:val="24"/>
+          <w:szCs w:val="24"/>
+        </w:rPr>
+        <w:t xml:space="preserve"> Kata </w:t>
+      </w:r>
+      <w:proofErr w:type="spellStart"/>
+      <w:r>
+        <w:rPr>
+          <w:rFonts w:ascii="Times New Roman" w:hAnsi="Times New Roman" w:cs="Times New Roman"/>
+          <w:sz w:val="24"/>
+          <w:szCs w:val="24"/>
+        </w:rPr>
+        <w:t>Kunci</w:t>
+      </w:r>
+      <w:proofErr w:type="spellEnd"/>
+      <w:r>
+        <w:rPr>
+          <w:rFonts w:ascii="Times New Roman" w:hAnsi="Times New Roman" w:cs="Times New Roman"/>
+          <w:sz w:val="24"/>
+          <w:szCs w:val="24"/>
+        </w:rPr>
+        <w:t xml:space="preserve"> yang </w:t>
+      </w:r>
+      <w:proofErr w:type="spellStart"/>
+      <w:r>
+        <w:rPr>
+          <w:rFonts w:ascii="Times New Roman" w:hAnsi="Times New Roman" w:cs="Times New Roman"/>
+          <w:sz w:val="24"/>
+          <w:szCs w:val="24"/>
+        </w:rPr>
+        <w:t>Relevan</w:t>
+      </w:r>
+      <w:proofErr w:type="spellEnd"/>
+      <w:r>
+        <w:rPr>
+          <w:rFonts w:ascii="Times New Roman" w:hAnsi="Times New Roman" w:cs="Times New Roman"/>
+          <w:sz w:val="24"/>
+          <w:szCs w:val="24"/>
+        </w:rPr>
+        <w:t xml:space="preserve"> </w:t>
+      </w:r>
+      <w:proofErr w:type="spellStart"/>
+      <w:r>
+        <w:rPr>
+          <w:rFonts w:ascii="Times New Roman" w:hAnsi="Times New Roman" w:cs="Times New Roman"/>
+          <w:sz w:val="24"/>
+          <w:szCs w:val="24"/>
+        </w:rPr>
+        <w:t>dengan</w:t>
+      </w:r>
+      <w:proofErr w:type="spellEnd"/>
+      <w:r>
+        <w:rPr>
+          <w:rFonts w:ascii="Times New Roman" w:hAnsi="Times New Roman" w:cs="Times New Roman"/>
+          <w:sz w:val="24"/>
+          <w:szCs w:val="24"/>
+        </w:rPr>
+        <w:t xml:space="preserve"> </w:t>
       </w:r>
     </w:p>
     <w:p>
@@ -362,14 +684,106 @@
           <w:szCs w:val="24"/>
         </w:rPr>
       </w:pPr>
-      <w:r>
-        <w:rPr>
-          <w:rFonts w:ascii="Times New Roman" w:hAnsi="Times New Roman" w:cs="Times New Roman"/>
-          <w:sz w:val="24"/>
-          <w:szCs w:val="24"/>
-        </w:rPr>
-        <w:t>Faktor Gas Rumah Kaca di Indonesia Menggunakan Text Mining dan Teori Luhn</w:t>
-      </w:r>
+      <w:proofErr w:type="spellStart"/>
+      <w:r>
+        <w:rPr>
+          <w:rFonts w:ascii="Times New Roman" w:hAnsi="Times New Roman" w:cs="Times New Roman"/>
+          <w:sz w:val="24"/>
+          <w:szCs w:val="24"/>
+        </w:rPr>
+        <w:t>Faktor</w:t>
+      </w:r>
+      <w:proofErr w:type="spellEnd"/>
+      <w:r>
+        <w:rPr>
+          <w:rFonts w:ascii="Times New Roman" w:hAnsi="Times New Roman" w:cs="Times New Roman"/>
+          <w:sz w:val="24"/>
+          <w:szCs w:val="24"/>
+        </w:rPr>
+        <w:t xml:space="preserve"> Gas </w:t>
+      </w:r>
+      <w:proofErr w:type="spellStart"/>
+      <w:r>
+        <w:rPr>
+          <w:rFonts w:ascii="Times New Roman" w:hAnsi="Times New Roman" w:cs="Times New Roman"/>
+          <w:sz w:val="24"/>
+          <w:szCs w:val="24"/>
+        </w:rPr>
+        <w:t>Rumah</w:t>
+      </w:r>
+      <w:proofErr w:type="spellEnd"/>
+      <w:r>
+        <w:rPr>
+          <w:rFonts w:ascii="Times New Roman" w:hAnsi="Times New Roman" w:cs="Times New Roman"/>
+          <w:sz w:val="24"/>
+          <w:szCs w:val="24"/>
+        </w:rPr>
+        <w:t xml:space="preserve"> </w:t>
+      </w:r>
+      <w:proofErr w:type="spellStart"/>
+      <w:r>
+        <w:rPr>
+          <w:rFonts w:ascii="Times New Roman" w:hAnsi="Times New Roman" w:cs="Times New Roman"/>
+          <w:sz w:val="24"/>
+          <w:szCs w:val="24"/>
+        </w:rPr>
+        <w:t>Kaca</w:t>
+      </w:r>
+      <w:proofErr w:type="spellEnd"/>
+      <w:r>
+        <w:rPr>
+          <w:rFonts w:ascii="Times New Roman" w:hAnsi="Times New Roman" w:cs="Times New Roman"/>
+          <w:sz w:val="24"/>
+          <w:szCs w:val="24"/>
+        </w:rPr>
+        <w:t xml:space="preserve"> di Indonesia </w:t>
+      </w:r>
+      <w:proofErr w:type="spellStart"/>
+      <w:r>
+        <w:rPr>
+          <w:rFonts w:ascii="Times New Roman" w:hAnsi="Times New Roman" w:cs="Times New Roman"/>
+          <w:sz w:val="24"/>
+          <w:szCs w:val="24"/>
+        </w:rPr>
+        <w:t>Menggunakan</w:t>
+      </w:r>
+      <w:proofErr w:type="spellEnd"/>
+      <w:r>
+        <w:rPr>
+          <w:rFonts w:ascii="Times New Roman" w:hAnsi="Times New Roman" w:cs="Times New Roman"/>
+          <w:sz w:val="24"/>
+          <w:szCs w:val="24"/>
+        </w:rPr>
+        <w:t xml:space="preserve"> Text Mining dan </w:t>
+      </w:r>
+      <w:proofErr w:type="spellStart"/>
+      <w:r>
+        <w:rPr>
+          <w:rFonts w:ascii="Times New Roman" w:hAnsi="Times New Roman" w:cs="Times New Roman"/>
+          <w:sz w:val="24"/>
+          <w:szCs w:val="24"/>
+        </w:rPr>
+        <w:t>Teori</w:t>
+      </w:r>
+      <w:proofErr w:type="spellEnd"/>
+      <w:r>
+        <w:rPr>
+          <w:rFonts w:ascii="Times New Roman" w:hAnsi="Times New Roman" w:cs="Times New Roman"/>
+          <w:sz w:val="24"/>
+          <w:szCs w:val="24"/>
+        </w:rPr>
+        <w:t xml:space="preserve"> </w:t>
+      </w:r>
+      <w:proofErr w:type="spellStart"/>
+      <w:r>
+        <w:rPr>
+          <w:rFonts w:ascii="Times New Roman" w:hAnsi="Times New Roman" w:cs="Times New Roman"/>
+          <w:sz w:val="24"/>
+          <w:szCs w:val="24"/>
+        </w:rPr>
+        <w:t>Luhn</w:t>
+      </w:r>
+      <w:proofErr w:type="spellEnd"/>
     </w:p>
     <w:p>
       <w:pPr>
@@ -386,13 +800,41 @@
           <w:szCs w:val="24"/>
         </w:rPr>
       </w:pPr>
-      <w:r>
-        <w:rPr>
-          <w:rFonts w:ascii="Times New Roman" w:hAnsi="Times New Roman" w:cs="Times New Roman"/>
-          <w:sz w:val="24"/>
-          <w:szCs w:val="24"/>
-        </w:rPr>
-        <w:t xml:space="preserve">Judul Tugas Akhir </w:t>
+      <w:proofErr w:type="spellStart"/>
+      <w:r>
+        <w:rPr>
+          <w:rFonts w:ascii="Times New Roman" w:hAnsi="Times New Roman" w:cs="Times New Roman"/>
+          <w:sz w:val="24"/>
+          <w:szCs w:val="24"/>
+        </w:rPr>
+        <w:t>Judul</w:t>
+      </w:r>
+      <w:proofErr w:type="spellEnd"/>
+      <w:r>
+        <w:rPr>
+          <w:rFonts w:ascii="Times New Roman" w:hAnsi="Times New Roman" w:cs="Times New Roman"/>
+          <w:sz w:val="24"/>
+          <w:szCs w:val="24"/>
+        </w:rPr>
+        <w:t xml:space="preserve"> </w:t>
+      </w:r>
+      <w:proofErr w:type="spellStart"/>
+      <w:r>
+        <w:rPr>
+          <w:rFonts w:ascii="Times New Roman" w:hAnsi="Times New Roman" w:cs="Times New Roman"/>
+          <w:sz w:val="24"/>
+          <w:szCs w:val="24"/>
+        </w:rPr>
+        <w:t>Tugas</w:t>
+      </w:r>
+      <w:proofErr w:type="spellEnd"/>
+      <w:r>
+        <w:rPr>
+          <w:rFonts w:ascii="Times New Roman" w:hAnsi="Times New Roman" w:cs="Times New Roman"/>
+          <w:sz w:val="24"/>
+          <w:szCs w:val="24"/>
+        </w:rPr>
+        <w:t xml:space="preserve"> Akhir </w:t>
       </w:r>
     </w:p>
     <w:p>
@@ -413,7 +855,45 @@
           <w:sz w:val="24"/>
           <w:szCs w:val="24"/>
         </w:rPr>
-        <w:t>(dalam Bahasa Inggris)</w:t>
+        <w:t>(</w:t>
+      </w:r>
+      <w:proofErr w:type="spellStart"/>
+      <w:proofErr w:type="gramStart"/>
+      <w:r>
+        <w:rPr>
+          <w:rFonts w:ascii="Times New Roman" w:hAnsi="Times New Roman" w:cs="Times New Roman"/>
+          <w:sz w:val="24"/>
+          <w:szCs w:val="24"/>
+        </w:rPr>
+        <w:t>dalam</w:t>
+      </w:r>
+      <w:proofErr w:type="spellEnd"/>
+      <w:proofErr w:type="gramEnd"/>
+      <w:r>
+        <w:rPr>
+          <w:rFonts w:ascii="Times New Roman" w:hAnsi="Times New Roman" w:cs="Times New Roman"/>
+          <w:sz w:val="24"/>
+          <w:szCs w:val="24"/>
+        </w:rPr>
+        <w:t xml:space="preserve"> Bahasa </w:t>
+      </w:r>
+      <w:proofErr w:type="spellStart"/>
+      <w:r>
+        <w:rPr>
+          <w:rFonts w:ascii="Times New Roman" w:hAnsi="Times New Roman" w:cs="Times New Roman"/>
+          <w:sz w:val="24"/>
+          <w:szCs w:val="24"/>
+        </w:rPr>
+        <w:t>Inggris</w:t>
+      </w:r>
+      <w:proofErr w:type="spellEnd"/>
+      <w:r>
+        <w:rPr>
+          <w:rFonts w:ascii="Times New Roman" w:hAnsi="Times New Roman" w:cs="Times New Roman"/>
+          <w:sz w:val="24"/>
+          <w:szCs w:val="24"/>
+        </w:rPr>
+        <w:t>)</w:t>
       </w:r>
       <w:r>
         <w:rPr>
@@ -466,21 +946,26 @@
           <w:sz w:val="24"/>
           <w:szCs w:val="24"/>
         </w:rPr>
-        <w:t>Greenhouse Gas Factors in Indonesia Using Text Mining and Luhn's Theory</w:t>
-      </w:r>
-    </w:p>
-    <w:p>
-      <w:pPr>
-        <w:pStyle w:val="ListParagraph"/>
-        <w:spacing w:before="60" w:after="60" w:line="360" w:lineRule="auto"/>
-        <w:ind w:left="4320"/>
-        <w:jc w:val="both"/>
-        <w:rPr>
-          <w:rFonts w:ascii="Times New Roman" w:hAnsi="Times New Roman" w:cs="Times New Roman"/>
-          <w:sz w:val="24"/>
-          <w:szCs w:val="24"/>
-        </w:rPr>
-      </w:pPr>
+        <w:t xml:space="preserve">Greenhouse Gas Factors in Indonesia Using Text Mining and </w:t>
+      </w:r>
+      <w:proofErr w:type="spellStart"/>
+      <w:r>
+        <w:rPr>
+          <w:rFonts w:ascii="Times New Roman" w:hAnsi="Times New Roman" w:cs="Times New Roman"/>
+          <w:sz w:val="24"/>
+          <w:szCs w:val="24"/>
+        </w:rPr>
+        <w:t>Luhn's</w:t>
+      </w:r>
+      <w:proofErr w:type="spellEnd"/>
+      <w:r>
+        <w:rPr>
+          <w:rFonts w:ascii="Times New Roman" w:hAnsi="Times New Roman" w:cs="Times New Roman"/>
+          <w:sz w:val="24"/>
+          <w:szCs w:val="24"/>
+        </w:rPr>
+        <w:t xml:space="preserve"> Theory</w:t>
+      </w:r>
     </w:p>
     <w:p>
       <w:pPr>
@@ -497,13 +982,59 @@
           <w:szCs w:val="24"/>
         </w:rPr>
       </w:pPr>
-      <w:r>
-        <w:rPr>
-          <w:rFonts w:ascii="Times New Roman" w:hAnsi="Times New Roman" w:cs="Times New Roman"/>
-          <w:sz w:val="24"/>
-          <w:szCs w:val="24"/>
-        </w:rPr>
-        <w:t>Tempat penelitian Tugas Akhir</w:t>
+      <w:proofErr w:type="spellStart"/>
+      <w:r>
+        <w:rPr>
+          <w:rFonts w:ascii="Times New Roman" w:hAnsi="Times New Roman" w:cs="Times New Roman"/>
+          <w:sz w:val="24"/>
+          <w:szCs w:val="24"/>
+        </w:rPr>
+        <w:t>Tempat</w:t>
+      </w:r>
+      <w:proofErr w:type="spellEnd"/>
+      <w:r>
+        <w:rPr>
+          <w:rFonts w:ascii="Times New Roman" w:hAnsi="Times New Roman" w:cs="Times New Roman"/>
+          <w:sz w:val="24"/>
+          <w:szCs w:val="24"/>
+        </w:rPr>
+        <w:t xml:space="preserve"> </w:t>
+      </w:r>
+      <w:proofErr w:type="spellStart"/>
+      <w:r>
+        <w:rPr>
+          <w:rFonts w:ascii="Times New Roman" w:hAnsi="Times New Roman" w:cs="Times New Roman"/>
+          <w:sz w:val="24"/>
+          <w:szCs w:val="24"/>
+        </w:rPr>
+        <w:t>penelitian</w:t>
+      </w:r>
+      <w:proofErr w:type="spellEnd"/>
+      <w:r>
+        <w:rPr>
+          <w:rFonts w:ascii="Times New Roman" w:hAnsi="Times New Roman" w:cs="Times New Roman"/>
+          <w:sz w:val="24"/>
+          <w:szCs w:val="24"/>
+        </w:rPr>
+        <w:t xml:space="preserve"> </w:t>
+      </w:r>
+      <w:proofErr w:type="spellStart"/>
+      <w:r>
+        <w:rPr>
+          <w:rFonts w:ascii="Times New Roman" w:hAnsi="Times New Roman" w:cs="Times New Roman"/>
+          <w:sz w:val="24"/>
+          <w:szCs w:val="24"/>
+        </w:rPr>
+        <w:t>Tugas</w:t>
+      </w:r>
+      <w:proofErr w:type="spellEnd"/>
+      <w:r>
+        <w:rPr>
+          <w:rFonts w:ascii="Times New Roman" w:hAnsi="Times New Roman" w:cs="Times New Roman"/>
+          <w:sz w:val="24"/>
+          <w:szCs w:val="24"/>
+        </w:rPr>
+        <w:t xml:space="preserve"> Akhir</w:t>
       </w:r>
       <w:r>
         <w:rPr>
@@ -520,8 +1051,18 @@
           <w:sz w:val="24"/>
           <w:szCs w:val="24"/>
         </w:rPr>
-        <w:t xml:space="preserve"> Universitas Pertamina</w:t>
-      </w:r>
+        <w:t xml:space="preserve"> Universitas </w:t>
+      </w:r>
+      <w:proofErr w:type="spellStart"/>
+      <w:r>
+        <w:rPr>
+          <w:rFonts w:ascii="Times New Roman" w:hAnsi="Times New Roman" w:cs="Times New Roman"/>
+          <w:sz w:val="24"/>
+          <w:szCs w:val="24"/>
+        </w:rPr>
+        <w:t>Pertamina</w:t>
+      </w:r>
+      <w:proofErr w:type="spellEnd"/>
     </w:p>
     <w:p>
       <w:pPr>
@@ -538,13 +1079,41 @@
           <w:szCs w:val="24"/>
         </w:rPr>
       </w:pPr>
-      <w:r>
-        <w:rPr>
-          <w:rFonts w:ascii="Times New Roman" w:hAnsi="Times New Roman" w:cs="Times New Roman"/>
-          <w:sz w:val="24"/>
-          <w:szCs w:val="24"/>
-        </w:rPr>
-        <w:t>Dosen Pembimbing I</w:t>
+      <w:proofErr w:type="spellStart"/>
+      <w:r>
+        <w:rPr>
+          <w:rFonts w:ascii="Times New Roman" w:hAnsi="Times New Roman" w:cs="Times New Roman"/>
+          <w:sz w:val="24"/>
+          <w:szCs w:val="24"/>
+        </w:rPr>
+        <w:t>Dosen</w:t>
+      </w:r>
+      <w:proofErr w:type="spellEnd"/>
+      <w:r>
+        <w:rPr>
+          <w:rFonts w:ascii="Times New Roman" w:hAnsi="Times New Roman" w:cs="Times New Roman"/>
+          <w:sz w:val="24"/>
+          <w:szCs w:val="24"/>
+        </w:rPr>
+        <w:t xml:space="preserve"> </w:t>
+      </w:r>
+      <w:proofErr w:type="spellStart"/>
+      <w:r>
+        <w:rPr>
+          <w:rFonts w:ascii="Times New Roman" w:hAnsi="Times New Roman" w:cs="Times New Roman"/>
+          <w:sz w:val="24"/>
+          <w:szCs w:val="24"/>
+        </w:rPr>
+        <w:t>Pembimbing</w:t>
+      </w:r>
+      <w:proofErr w:type="spellEnd"/>
+      <w:r>
+        <w:rPr>
+          <w:rFonts w:ascii="Times New Roman" w:hAnsi="Times New Roman" w:cs="Times New Roman"/>
+          <w:sz w:val="24"/>
+          <w:szCs w:val="24"/>
+        </w:rPr>
+        <w:t xml:space="preserve"> I</w:t>
       </w:r>
       <w:r>
         <w:rPr>
@@ -579,13 +1148,79 @@
         </w:rPr>
         <w:t xml:space="preserve"> </w:t>
       </w:r>
-      <w:r>
-        <w:rPr>
-          <w:rFonts w:ascii="Times New Roman" w:hAnsi="Times New Roman" w:cs="Times New Roman"/>
-          <w:sz w:val="24"/>
-          <w:szCs w:val="24"/>
-        </w:rPr>
-        <w:t>Dr. Tasmi, S.Si, M.Si.</w:t>
+      <w:proofErr w:type="spellStart"/>
+      <w:r>
+        <w:rPr>
+          <w:rFonts w:ascii="Times New Roman" w:hAnsi="Times New Roman" w:cs="Times New Roman"/>
+          <w:sz w:val="24"/>
+          <w:szCs w:val="24"/>
+        </w:rPr>
+        <w:t>Dr.</w:t>
+      </w:r>
+      <w:proofErr w:type="spellEnd"/>
+      <w:r>
+        <w:rPr>
+          <w:rFonts w:ascii="Times New Roman" w:hAnsi="Times New Roman" w:cs="Times New Roman"/>
+          <w:sz w:val="24"/>
+          <w:szCs w:val="24"/>
+        </w:rPr>
+        <w:t xml:space="preserve"> </w:t>
+      </w:r>
+      <w:proofErr w:type="spellStart"/>
+      <w:r>
+        <w:rPr>
+          <w:rFonts w:ascii="Times New Roman" w:hAnsi="Times New Roman" w:cs="Times New Roman"/>
+          <w:sz w:val="24"/>
+          <w:szCs w:val="24"/>
+        </w:rPr>
+        <w:t>Tasmi</w:t>
+      </w:r>
+      <w:proofErr w:type="spellEnd"/>
+      <w:r>
+        <w:rPr>
+          <w:rFonts w:ascii="Times New Roman" w:hAnsi="Times New Roman" w:cs="Times New Roman"/>
+          <w:sz w:val="24"/>
+          <w:szCs w:val="24"/>
+        </w:rPr>
+        <w:t xml:space="preserve">, </w:t>
+      </w:r>
+      <w:proofErr w:type="spellStart"/>
+      <w:proofErr w:type="gramStart"/>
+      <w:r>
+        <w:rPr>
+          <w:rFonts w:ascii="Times New Roman" w:hAnsi="Times New Roman" w:cs="Times New Roman"/>
+          <w:sz w:val="24"/>
+          <w:szCs w:val="24"/>
+        </w:rPr>
+        <w:t>S.Si</w:t>
+      </w:r>
+      <w:proofErr w:type="spellEnd"/>
+      <w:proofErr w:type="gramEnd"/>
+      <w:r>
+        <w:rPr>
+          <w:rFonts w:ascii="Times New Roman" w:hAnsi="Times New Roman" w:cs="Times New Roman"/>
+          <w:sz w:val="24"/>
+          <w:szCs w:val="24"/>
+        </w:rPr>
+        <w:t xml:space="preserve">, </w:t>
+      </w:r>
+      <w:proofErr w:type="spellStart"/>
+      <w:r>
+        <w:rPr>
+          <w:rFonts w:ascii="Times New Roman" w:hAnsi="Times New Roman" w:cs="Times New Roman"/>
+          <w:sz w:val="24"/>
+          <w:szCs w:val="24"/>
+        </w:rPr>
+        <w:t>M.Si</w:t>
+      </w:r>
+      <w:proofErr w:type="spellEnd"/>
+      <w:r>
+        <w:rPr>
+          <w:rFonts w:ascii="Times New Roman" w:hAnsi="Times New Roman" w:cs="Times New Roman"/>
+          <w:sz w:val="24"/>
+          <w:szCs w:val="24"/>
+        </w:rPr>
+        <w:t>.</w:t>
       </w:r>
     </w:p>
     <w:p>
@@ -603,13 +1238,41 @@
           <w:szCs w:val="24"/>
         </w:rPr>
       </w:pPr>
-      <w:r>
-        <w:rPr>
-          <w:rFonts w:ascii="Times New Roman" w:hAnsi="Times New Roman" w:cs="Times New Roman"/>
-          <w:sz w:val="24"/>
-          <w:szCs w:val="24"/>
-        </w:rPr>
-        <w:t>Dosen Pembimbing II</w:t>
+      <w:proofErr w:type="spellStart"/>
+      <w:r>
+        <w:rPr>
+          <w:rFonts w:ascii="Times New Roman" w:hAnsi="Times New Roman" w:cs="Times New Roman"/>
+          <w:sz w:val="24"/>
+          <w:szCs w:val="24"/>
+        </w:rPr>
+        <w:t>Dosen</w:t>
+      </w:r>
+      <w:proofErr w:type="spellEnd"/>
+      <w:r>
+        <w:rPr>
+          <w:rFonts w:ascii="Times New Roman" w:hAnsi="Times New Roman" w:cs="Times New Roman"/>
+          <w:sz w:val="24"/>
+          <w:szCs w:val="24"/>
+        </w:rPr>
+        <w:t xml:space="preserve"> </w:t>
+      </w:r>
+      <w:proofErr w:type="spellStart"/>
+      <w:r>
+        <w:rPr>
+          <w:rFonts w:ascii="Times New Roman" w:hAnsi="Times New Roman" w:cs="Times New Roman"/>
+          <w:sz w:val="24"/>
+          <w:szCs w:val="24"/>
+        </w:rPr>
+        <w:t>Pembimbing</w:t>
+      </w:r>
+      <w:proofErr w:type="spellEnd"/>
+      <w:r>
+        <w:rPr>
+          <w:rFonts w:ascii="Times New Roman" w:hAnsi="Times New Roman" w:cs="Times New Roman"/>
+          <w:sz w:val="24"/>
+          <w:szCs w:val="24"/>
+        </w:rPr>
+        <w:t xml:space="preserve"> II</w:t>
       </w:r>
       <w:r>
         <w:rPr>
@@ -644,14 +1307,34 @@
         </w:rPr>
         <w:t xml:space="preserve"> </w:t>
       </w:r>
-      <w:r>
-        <w:rPr>
-          <w:rFonts w:ascii="Times New Roman" w:hAnsi="Times New Roman" w:cs="Times New Roman"/>
-          <w:sz w:val="24"/>
-          <w:szCs w:val="24"/>
-        </w:rPr>
-        <w:t>Dr. Ariana Yunita</w:t>
-      </w:r>
+      <w:proofErr w:type="spellStart"/>
+      <w:r>
+        <w:rPr>
+          <w:rFonts w:ascii="Times New Roman" w:hAnsi="Times New Roman" w:cs="Times New Roman"/>
+          <w:sz w:val="24"/>
+          <w:szCs w:val="24"/>
+        </w:rPr>
+        <w:t>Dr.</w:t>
+      </w:r>
+      <w:proofErr w:type="spellEnd"/>
+      <w:r>
+        <w:rPr>
+          <w:rFonts w:ascii="Times New Roman" w:hAnsi="Times New Roman" w:cs="Times New Roman"/>
+          <w:sz w:val="24"/>
+          <w:szCs w:val="24"/>
+        </w:rPr>
+        <w:t xml:space="preserve"> Ariana </w:t>
+      </w:r>
+      <w:proofErr w:type="spellStart"/>
+      <w:r>
+        <w:rPr>
+          <w:rFonts w:ascii="Times New Roman" w:hAnsi="Times New Roman" w:cs="Times New Roman"/>
+          <w:sz w:val="24"/>
+          <w:szCs w:val="24"/>
+        </w:rPr>
+        <w:t>Yunita</w:t>
+      </w:r>
+      <w:proofErr w:type="spellEnd"/>
     </w:p>
     <w:p>
       <w:pPr>
@@ -668,13 +1351,41 @@
           <w:szCs w:val="24"/>
         </w:rPr>
       </w:pPr>
-      <w:r>
-        <w:rPr>
-          <w:rFonts w:ascii="Times New Roman" w:hAnsi="Times New Roman" w:cs="Times New Roman"/>
-          <w:sz w:val="24"/>
-          <w:szCs w:val="24"/>
-        </w:rPr>
-        <w:t>Dosen Penguji I</w:t>
+      <w:proofErr w:type="spellStart"/>
+      <w:r>
+        <w:rPr>
+          <w:rFonts w:ascii="Times New Roman" w:hAnsi="Times New Roman" w:cs="Times New Roman"/>
+          <w:sz w:val="24"/>
+          <w:szCs w:val="24"/>
+        </w:rPr>
+        <w:t>Dosen</w:t>
+      </w:r>
+      <w:proofErr w:type="spellEnd"/>
+      <w:r>
+        <w:rPr>
+          <w:rFonts w:ascii="Times New Roman" w:hAnsi="Times New Roman" w:cs="Times New Roman"/>
+          <w:sz w:val="24"/>
+          <w:szCs w:val="24"/>
+        </w:rPr>
+        <w:t xml:space="preserve"> </w:t>
+      </w:r>
+      <w:proofErr w:type="spellStart"/>
+      <w:r>
+        <w:rPr>
+          <w:rFonts w:ascii="Times New Roman" w:hAnsi="Times New Roman" w:cs="Times New Roman"/>
+          <w:sz w:val="24"/>
+          <w:szCs w:val="24"/>
+        </w:rPr>
+        <w:t>Penguji</w:t>
+      </w:r>
+      <w:proofErr w:type="spellEnd"/>
+      <w:r>
+        <w:rPr>
+          <w:rFonts w:ascii="Times New Roman" w:hAnsi="Times New Roman" w:cs="Times New Roman"/>
+          <w:sz w:val="24"/>
+          <w:szCs w:val="24"/>
+        </w:rPr>
+        <w:t xml:space="preserve"> I</w:t>
       </w:r>
       <w:r>
         <w:rPr>
@@ -715,7 +1426,25 @@
           <w:sz w:val="24"/>
           <w:szCs w:val="24"/>
         </w:rPr>
-        <w:t>Ade Irawan, Ph.D</w:t>
+        <w:t xml:space="preserve">Ade </w:t>
+      </w:r>
+      <w:proofErr w:type="spellStart"/>
+      <w:r>
+        <w:rPr>
+          <w:rFonts w:ascii="Times New Roman" w:hAnsi="Times New Roman" w:cs="Times New Roman"/>
+          <w:sz w:val="24"/>
+          <w:szCs w:val="24"/>
+        </w:rPr>
+        <w:t>Irawan</w:t>
+      </w:r>
+      <w:proofErr w:type="spellEnd"/>
+      <w:r>
+        <w:rPr>
+          <w:rFonts w:ascii="Times New Roman" w:hAnsi="Times New Roman" w:cs="Times New Roman"/>
+          <w:sz w:val="24"/>
+          <w:szCs w:val="24"/>
+        </w:rPr>
+        <w:t>, Ph.D</w:t>
       </w:r>
       <w:r>
         <w:rPr>
@@ -741,13 +1470,41 @@
           <w:szCs w:val="24"/>
         </w:rPr>
       </w:pPr>
-      <w:r>
-        <w:rPr>
-          <w:rFonts w:ascii="Times New Roman" w:hAnsi="Times New Roman" w:cs="Times New Roman"/>
-          <w:sz w:val="24"/>
-          <w:szCs w:val="24"/>
-        </w:rPr>
-        <w:t>Dosen Penguji II</w:t>
+      <w:proofErr w:type="spellStart"/>
+      <w:r>
+        <w:rPr>
+          <w:rFonts w:ascii="Times New Roman" w:hAnsi="Times New Roman" w:cs="Times New Roman"/>
+          <w:sz w:val="24"/>
+          <w:szCs w:val="24"/>
+        </w:rPr>
+        <w:t>Dosen</w:t>
+      </w:r>
+      <w:proofErr w:type="spellEnd"/>
+      <w:r>
+        <w:rPr>
+          <w:rFonts w:ascii="Times New Roman" w:hAnsi="Times New Roman" w:cs="Times New Roman"/>
+          <w:sz w:val="24"/>
+          <w:szCs w:val="24"/>
+        </w:rPr>
+        <w:t xml:space="preserve"> </w:t>
+      </w:r>
+      <w:proofErr w:type="spellStart"/>
+      <w:r>
+        <w:rPr>
+          <w:rFonts w:ascii="Times New Roman" w:hAnsi="Times New Roman" w:cs="Times New Roman"/>
+          <w:sz w:val="24"/>
+          <w:szCs w:val="24"/>
+        </w:rPr>
+        <w:t>Penguji</w:t>
+      </w:r>
+      <w:proofErr w:type="spellEnd"/>
+      <w:r>
+        <w:rPr>
+          <w:rFonts w:ascii="Times New Roman" w:hAnsi="Times New Roman" w:cs="Times New Roman"/>
+          <w:sz w:val="24"/>
+          <w:szCs w:val="24"/>
+        </w:rPr>
+        <w:t xml:space="preserve"> II</w:t>
       </w:r>
       <w:r>
         <w:rPr>
@@ -782,13 +1539,59 @@
         </w:rPr>
         <w:t xml:space="preserve"> </w:t>
       </w:r>
-      <w:r>
-        <w:rPr>
-          <w:rFonts w:ascii="Times New Roman" w:hAnsi="Times New Roman" w:cs="Times New Roman"/>
-          <w:sz w:val="24"/>
-          <w:szCs w:val="24"/>
-        </w:rPr>
-        <w:t>Rangga Ganzar Noegraha, Ph.D</w:t>
+      <w:proofErr w:type="spellStart"/>
+      <w:r>
+        <w:rPr>
+          <w:rFonts w:ascii="Times New Roman" w:hAnsi="Times New Roman" w:cs="Times New Roman"/>
+          <w:sz w:val="24"/>
+          <w:szCs w:val="24"/>
+        </w:rPr>
+        <w:t>Rangga</w:t>
+      </w:r>
+      <w:proofErr w:type="spellEnd"/>
+      <w:r>
+        <w:rPr>
+          <w:rFonts w:ascii="Times New Roman" w:hAnsi="Times New Roman" w:cs="Times New Roman"/>
+          <w:sz w:val="24"/>
+          <w:szCs w:val="24"/>
+        </w:rPr>
+        <w:t xml:space="preserve"> </w:t>
+      </w:r>
+      <w:proofErr w:type="spellStart"/>
+      <w:r>
+        <w:rPr>
+          <w:rFonts w:ascii="Times New Roman" w:hAnsi="Times New Roman" w:cs="Times New Roman"/>
+          <w:sz w:val="24"/>
+          <w:szCs w:val="24"/>
+        </w:rPr>
+        <w:t>Ganzar</w:t>
+      </w:r>
+      <w:proofErr w:type="spellEnd"/>
+      <w:r>
+        <w:rPr>
+          <w:rFonts w:ascii="Times New Roman" w:hAnsi="Times New Roman" w:cs="Times New Roman"/>
+          <w:sz w:val="24"/>
+          <w:szCs w:val="24"/>
+        </w:rPr>
+        <w:t xml:space="preserve"> </w:t>
+      </w:r>
+      <w:proofErr w:type="spellStart"/>
+      <w:r>
+        <w:rPr>
+          <w:rFonts w:ascii="Times New Roman" w:hAnsi="Times New Roman" w:cs="Times New Roman"/>
+          <w:sz w:val="24"/>
+          <w:szCs w:val="24"/>
+        </w:rPr>
+        <w:t>Noegraha</w:t>
+      </w:r>
+      <w:proofErr w:type="spellEnd"/>
+      <w:r>
+        <w:rPr>
+          <w:rFonts w:ascii="Times New Roman" w:hAnsi="Times New Roman" w:cs="Times New Roman"/>
+          <w:sz w:val="24"/>
+          <w:szCs w:val="24"/>
+        </w:rPr>
+        <w:t>, Ph.D</w:t>
       </w:r>
       <w:r>
         <w:rPr>
@@ -814,13 +1617,41 @@
           <w:szCs w:val="24"/>
         </w:rPr>
       </w:pPr>
-      <w:r>
-        <w:rPr>
-          <w:rFonts w:ascii="Times New Roman" w:hAnsi="Times New Roman" w:cs="Times New Roman"/>
-          <w:sz w:val="24"/>
-          <w:szCs w:val="24"/>
-        </w:rPr>
-        <w:t>Dosen Penguji III</w:t>
+      <w:proofErr w:type="spellStart"/>
+      <w:r>
+        <w:rPr>
+          <w:rFonts w:ascii="Times New Roman" w:hAnsi="Times New Roman" w:cs="Times New Roman"/>
+          <w:sz w:val="24"/>
+          <w:szCs w:val="24"/>
+        </w:rPr>
+        <w:t>Dosen</w:t>
+      </w:r>
+      <w:proofErr w:type="spellEnd"/>
+      <w:r>
+        <w:rPr>
+          <w:rFonts w:ascii="Times New Roman" w:hAnsi="Times New Roman" w:cs="Times New Roman"/>
+          <w:sz w:val="24"/>
+          <w:szCs w:val="24"/>
+        </w:rPr>
+        <w:t xml:space="preserve"> </w:t>
+      </w:r>
+      <w:proofErr w:type="spellStart"/>
+      <w:r>
+        <w:rPr>
+          <w:rFonts w:ascii="Times New Roman" w:hAnsi="Times New Roman" w:cs="Times New Roman"/>
+          <w:sz w:val="24"/>
+          <w:szCs w:val="24"/>
+        </w:rPr>
+        <w:t>Penguji</w:t>
+      </w:r>
+      <w:proofErr w:type="spellEnd"/>
+      <w:r>
+        <w:rPr>
+          <w:rFonts w:ascii="Times New Roman" w:hAnsi="Times New Roman" w:cs="Times New Roman"/>
+          <w:sz w:val="24"/>
+          <w:szCs w:val="24"/>
+        </w:rPr>
+        <w:t xml:space="preserve"> III</w:t>
       </w:r>
       <w:r>
         <w:rPr>
@@ -879,14 +1710,25 @@
           <w:szCs w:val="24"/>
         </w:rPr>
       </w:pPr>
-      <w:r>
-        <w:rPr>
-          <w:rFonts w:ascii="Times New Roman" w:hAnsi="Times New Roman" w:cs="Times New Roman"/>
-          <w:sz w:val="24"/>
-          <w:szCs w:val="24"/>
-        </w:rPr>
-        <w:t xml:space="preserve">Tanggal </w:t>
-      </w:r>
+      <w:proofErr w:type="spellStart"/>
+      <w:r>
+        <w:rPr>
+          <w:rFonts w:ascii="Times New Roman" w:hAnsi="Times New Roman" w:cs="Times New Roman"/>
+          <w:sz w:val="24"/>
+          <w:szCs w:val="24"/>
+        </w:rPr>
+        <w:t>Tanggal</w:t>
+      </w:r>
+      <w:proofErr w:type="spellEnd"/>
+      <w:r>
+        <w:rPr>
+          <w:rFonts w:ascii="Times New Roman" w:hAnsi="Times New Roman" w:cs="Times New Roman"/>
+          <w:sz w:val="24"/>
+          <w:szCs w:val="24"/>
+        </w:rPr>
+        <w:t xml:space="preserve"> </w:t>
+      </w:r>
+      <w:proofErr w:type="spellStart"/>
       <w:r>
         <w:rPr>
           <w:rFonts w:ascii="Times New Roman" w:hAnsi="Times New Roman" w:cs="Times New Roman"/>
@@ -895,13 +1737,32 @@
         </w:rPr>
         <w:t>Sidang</w:t>
       </w:r>
-      <w:r>
-        <w:rPr>
-          <w:rFonts w:ascii="Times New Roman" w:hAnsi="Times New Roman" w:cs="Times New Roman"/>
-          <w:sz w:val="24"/>
-          <w:szCs w:val="24"/>
-        </w:rPr>
-        <w:t xml:space="preserve"> Tugas Akhir</w:t>
+      <w:proofErr w:type="spellEnd"/>
+      <w:r>
+        <w:rPr>
+          <w:rFonts w:ascii="Times New Roman" w:hAnsi="Times New Roman" w:cs="Times New Roman"/>
+          <w:sz w:val="24"/>
+          <w:szCs w:val="24"/>
+        </w:rPr>
+        <w:t xml:space="preserve"> </w:t>
+      </w:r>
+      <w:proofErr w:type="spellStart"/>
+      <w:r>
+        <w:rPr>
+          <w:rFonts w:ascii="Times New Roman" w:hAnsi="Times New Roman" w:cs="Times New Roman"/>
+          <w:sz w:val="24"/>
+          <w:szCs w:val="24"/>
+        </w:rPr>
+        <w:t>Tugas</w:t>
+      </w:r>
+      <w:proofErr w:type="spellEnd"/>
+      <w:r>
+        <w:rPr>
+          <w:rFonts w:ascii="Times New Roman" w:hAnsi="Times New Roman" w:cs="Times New Roman"/>
+          <w:sz w:val="24"/>
+          <w:szCs w:val="24"/>
+        </w:rPr>
+        <w:t xml:space="preserve"> Akhir</w:t>
       </w:r>
       <w:r>
         <w:rPr>
@@ -926,7 +1787,25 @@
           <w:sz w:val="24"/>
           <w:szCs w:val="24"/>
         </w:rPr>
-        <w:t xml:space="preserve"> 3 Agustus 2023</w:t>
+        <w:t xml:space="preserve"> 3 </w:t>
+      </w:r>
+      <w:proofErr w:type="spellStart"/>
+      <w:r>
+        <w:rPr>
+          <w:rFonts w:ascii="Times New Roman" w:hAnsi="Times New Roman" w:cs="Times New Roman"/>
+          <w:sz w:val="24"/>
+          <w:szCs w:val="24"/>
+        </w:rPr>
+        <w:t>Agustus</w:t>
+      </w:r>
+      <w:proofErr w:type="spellEnd"/>
+      <w:r>
+        <w:rPr>
+          <w:rFonts w:ascii="Times New Roman" w:hAnsi="Times New Roman" w:cs="Times New Roman"/>
+          <w:sz w:val="24"/>
+          <w:szCs w:val="24"/>
+        </w:rPr>
+        <w:t xml:space="preserve"> 2023</w:t>
       </w:r>
     </w:p>
     <w:p>
@@ -950,15 +1829,43 @@
           <w:sz w:val="24"/>
           <w:szCs w:val="24"/>
         </w:rPr>
-        <w:t>Nilai Sidang</w:t>
-      </w:r>
-      <w:r>
-        <w:rPr>
-          <w:rFonts w:ascii="Times New Roman" w:hAnsi="Times New Roman" w:cs="Times New Roman"/>
-          <w:sz w:val="24"/>
-          <w:szCs w:val="24"/>
-        </w:rPr>
-        <w:t xml:space="preserve"> Tugas Akhir</w:t>
+        <w:t xml:space="preserve">Nilai </w:t>
+      </w:r>
+      <w:proofErr w:type="spellStart"/>
+      <w:r>
+        <w:rPr>
+          <w:rFonts w:ascii="Times New Roman" w:hAnsi="Times New Roman" w:cs="Times New Roman"/>
+          <w:sz w:val="24"/>
+          <w:szCs w:val="24"/>
+        </w:rPr>
+        <w:t>Sidang</w:t>
+      </w:r>
+      <w:proofErr w:type="spellEnd"/>
+      <w:r>
+        <w:rPr>
+          <w:rFonts w:ascii="Times New Roman" w:hAnsi="Times New Roman" w:cs="Times New Roman"/>
+          <w:sz w:val="24"/>
+          <w:szCs w:val="24"/>
+        </w:rPr>
+        <w:t xml:space="preserve"> </w:t>
+      </w:r>
+      <w:proofErr w:type="spellStart"/>
+      <w:r>
+        <w:rPr>
+          <w:rFonts w:ascii="Times New Roman" w:hAnsi="Times New Roman" w:cs="Times New Roman"/>
+          <w:sz w:val="24"/>
+          <w:szCs w:val="24"/>
+        </w:rPr>
+        <w:t>Tugas</w:t>
+      </w:r>
+      <w:proofErr w:type="spellEnd"/>
+      <w:r>
+        <w:rPr>
+          <w:rFonts w:ascii="Times New Roman" w:hAnsi="Times New Roman" w:cs="Times New Roman"/>
+          <w:sz w:val="24"/>
+          <w:szCs w:val="24"/>
+        </w:rPr>
+        <w:t xml:space="preserve"> Akhir</w:t>
       </w:r>
       <w:r>
         <w:rPr>
@@ -1001,14 +1908,34 @@
           <w:szCs w:val="24"/>
         </w:rPr>
       </w:pPr>
-      <w:r>
-        <w:rPr>
-          <w:rFonts w:ascii="Times New Roman" w:hAnsi="Times New Roman" w:cs="Times New Roman"/>
-          <w:sz w:val="24"/>
-          <w:szCs w:val="24"/>
-        </w:rPr>
-        <w:t>Tahun masuk</w:t>
-      </w:r>
+      <w:proofErr w:type="spellStart"/>
+      <w:r>
+        <w:rPr>
+          <w:rFonts w:ascii="Times New Roman" w:hAnsi="Times New Roman" w:cs="Times New Roman"/>
+          <w:sz w:val="24"/>
+          <w:szCs w:val="24"/>
+        </w:rPr>
+        <w:t>Tahun</w:t>
+      </w:r>
+      <w:proofErr w:type="spellEnd"/>
+      <w:r>
+        <w:rPr>
+          <w:rFonts w:ascii="Times New Roman" w:hAnsi="Times New Roman" w:cs="Times New Roman"/>
+          <w:sz w:val="24"/>
+          <w:szCs w:val="24"/>
+        </w:rPr>
+        <w:t xml:space="preserve"> </w:t>
+      </w:r>
+      <w:proofErr w:type="spellStart"/>
+      <w:r>
+        <w:rPr>
+          <w:rFonts w:ascii="Times New Roman" w:hAnsi="Times New Roman" w:cs="Times New Roman"/>
+          <w:sz w:val="24"/>
+          <w:szCs w:val="24"/>
+        </w:rPr>
+        <w:t>masuk</w:t>
+      </w:r>
+      <w:proofErr w:type="spellEnd"/>
       <w:r>
         <w:rPr>
           <w:rFonts w:ascii="Times New Roman" w:hAnsi="Times New Roman" w:cs="Times New Roman"/>
@@ -1072,7 +1999,16 @@
           <w:sz w:val="24"/>
           <w:szCs w:val="24"/>
         </w:rPr>
-        <w:t>Lama S</w:t>
+        <w:t xml:space="preserve">Lama </w:t>
+      </w:r>
+      <w:proofErr w:type="spellStart"/>
+      <w:r>
+        <w:rPr>
+          <w:rFonts w:ascii="Times New Roman" w:hAnsi="Times New Roman" w:cs="Times New Roman"/>
+          <w:sz w:val="24"/>
+          <w:szCs w:val="24"/>
+        </w:rPr>
+        <w:t>S</w:t>
       </w:r>
       <w:r>
         <w:rPr>
@@ -1082,6 +2018,7 @@
         </w:rPr>
         <w:t>tudi</w:t>
       </w:r>
+      <w:proofErr w:type="spellEnd"/>
       <w:r>
         <w:rPr>
           <w:rFonts w:ascii="Times New Roman" w:hAnsi="Times New Roman" w:cs="Times New Roman"/>
@@ -1123,6 +2060,7 @@
         </w:rPr>
         <w:t xml:space="preserve"> 8 </w:t>
       </w:r>
+      <w:proofErr w:type="gramStart"/>
       <w:r>
         <w:rPr>
           <w:rFonts w:ascii="Times New Roman" w:hAnsi="Times New Roman" w:cs="Times New Roman"/>
@@ -1131,6 +2069,7 @@
         </w:rPr>
         <w:t>semester</w:t>
       </w:r>
+      <w:proofErr w:type="gramEnd"/>
     </w:p>
     <w:p>
       <w:pPr>
@@ -1147,14 +2086,34 @@
           <w:szCs w:val="24"/>
         </w:rPr>
       </w:pPr>
-      <w:r>
-        <w:rPr>
-          <w:rFonts w:ascii="Times New Roman" w:hAnsi="Times New Roman" w:cs="Times New Roman"/>
-          <w:sz w:val="24"/>
-          <w:szCs w:val="24"/>
-        </w:rPr>
-        <w:t>Berkas lampiran</w:t>
-      </w:r>
+      <w:proofErr w:type="spellStart"/>
+      <w:r>
+        <w:rPr>
+          <w:rFonts w:ascii="Times New Roman" w:hAnsi="Times New Roman" w:cs="Times New Roman"/>
+          <w:sz w:val="24"/>
+          <w:szCs w:val="24"/>
+        </w:rPr>
+        <w:t>Berkas</w:t>
+      </w:r>
+      <w:proofErr w:type="spellEnd"/>
+      <w:r>
+        <w:rPr>
+          <w:rFonts w:ascii="Times New Roman" w:hAnsi="Times New Roman" w:cs="Times New Roman"/>
+          <w:sz w:val="24"/>
+          <w:szCs w:val="24"/>
+        </w:rPr>
+        <w:t xml:space="preserve"> </w:t>
+      </w:r>
+      <w:proofErr w:type="spellStart"/>
+      <w:r>
+        <w:rPr>
+          <w:rFonts w:ascii="Times New Roman" w:hAnsi="Times New Roman" w:cs="Times New Roman"/>
+          <w:sz w:val="24"/>
+          <w:szCs w:val="24"/>
+        </w:rPr>
+        <w:t>lampiran</w:t>
+      </w:r>
+      <w:proofErr w:type="spellEnd"/>
       <w:r>
         <w:rPr>
           <w:rFonts w:ascii="Times New Roman" w:hAnsi="Times New Roman" w:cs="Times New Roman"/>
@@ -1251,6 +2210,7 @@
                 <w:lang w:val="en-US"/>
               </w:rPr>
             </w:pPr>
+            <w:proofErr w:type="spellStart"/>
             <w:r>
               <w:rPr>
                 <w:rFonts w:ascii="Cambria" w:hAnsi="Cambria"/>
@@ -1259,8 +2219,31 @@
                 <w:szCs w:val="24"/>
                 <w:lang w:val="en-US"/>
               </w:rPr>
-              <w:t>Uraian kelengkapan</w:t>
-            </w:r>
+              <w:t>Uraian</w:t>
+            </w:r>
+            <w:proofErr w:type="spellEnd"/>
+            <w:r>
+              <w:rPr>
+                <w:rFonts w:ascii="Cambria" w:hAnsi="Cambria"/>
+                <w:b/>
+                <w:sz w:val="24"/>
+                <w:szCs w:val="24"/>
+                <w:lang w:val="en-US"/>
+              </w:rPr>
+              <w:t xml:space="preserve"> </w:t>
+            </w:r>
+            <w:proofErr w:type="spellStart"/>
+            <w:r>
+              <w:rPr>
+                <w:rFonts w:ascii="Cambria" w:hAnsi="Cambria"/>
+                <w:b/>
+                <w:sz w:val="24"/>
+                <w:szCs w:val="24"/>
+                <w:lang w:val="en-US"/>
+              </w:rPr>
+              <w:t>kelengkapan</w:t>
+            </w:r>
+            <w:proofErr w:type="spellEnd"/>
           </w:p>
         </w:tc>
         <w:tc>
@@ -1283,6 +2266,7 @@
                 <w:lang w:val="en-US"/>
               </w:rPr>
             </w:pPr>
+            <w:proofErr w:type="spellStart"/>
             <w:r>
               <w:rPr>
                 <w:rFonts w:ascii="Cambria" w:hAnsi="Cambria"/>
@@ -1291,7 +2275,18 @@
                 <w:szCs w:val="24"/>
                 <w:lang w:val="en-US"/>
               </w:rPr>
-              <w:t>Keterangan*</w:t>
+              <w:t>Keterangan</w:t>
+            </w:r>
+            <w:proofErr w:type="spellEnd"/>
+            <w:r>
+              <w:rPr>
+                <w:rFonts w:ascii="Cambria" w:hAnsi="Cambria"/>
+                <w:b/>
+                <w:sz w:val="24"/>
+                <w:szCs w:val="24"/>
+                <w:lang w:val="en-US"/>
+              </w:rPr>
+              <w:t>*</w:t>
             </w:r>
           </w:p>
         </w:tc>
@@ -1357,14 +2352,145 @@
               </w:rPr>
               <w:t xml:space="preserve">Soft file </w:t>
             </w:r>
-            <w:r>
-              <w:rPr>
-                <w:rFonts w:ascii="Times New Roman" w:hAnsi="Times New Roman" w:cs="Times New Roman"/>
-                <w:sz w:val="24"/>
-                <w:szCs w:val="24"/>
-                <w:lang w:val="en-US"/>
-              </w:rPr>
-              <w:t>Naskah Tugas Akhir &amp; Lembar Persetujuan Pasca Sidang TA (Lembar Persetujuan Revisi)</w:t>
+            <w:proofErr w:type="spellStart"/>
+            <w:r>
+              <w:rPr>
+                <w:rFonts w:ascii="Times New Roman" w:hAnsi="Times New Roman" w:cs="Times New Roman"/>
+                <w:sz w:val="24"/>
+                <w:szCs w:val="24"/>
+                <w:lang w:val="en-US"/>
+              </w:rPr>
+              <w:t>Naskah</w:t>
+            </w:r>
+            <w:proofErr w:type="spellEnd"/>
+            <w:r>
+              <w:rPr>
+                <w:rFonts w:ascii="Times New Roman" w:hAnsi="Times New Roman" w:cs="Times New Roman"/>
+                <w:sz w:val="24"/>
+                <w:szCs w:val="24"/>
+                <w:lang w:val="en-US"/>
+              </w:rPr>
+              <w:t xml:space="preserve"> </w:t>
+            </w:r>
+            <w:proofErr w:type="spellStart"/>
+            <w:r>
+              <w:rPr>
+                <w:rFonts w:ascii="Times New Roman" w:hAnsi="Times New Roman" w:cs="Times New Roman"/>
+                <w:sz w:val="24"/>
+                <w:szCs w:val="24"/>
+                <w:lang w:val="en-US"/>
+              </w:rPr>
+              <w:t>Tugas</w:t>
+            </w:r>
+            <w:proofErr w:type="spellEnd"/>
+            <w:r>
+              <w:rPr>
+                <w:rFonts w:ascii="Times New Roman" w:hAnsi="Times New Roman" w:cs="Times New Roman"/>
+                <w:sz w:val="24"/>
+                <w:szCs w:val="24"/>
+                <w:lang w:val="en-US"/>
+              </w:rPr>
+              <w:t xml:space="preserve"> Akhir &amp; Lembar </w:t>
+            </w:r>
+            <w:proofErr w:type="spellStart"/>
+            <w:r>
+              <w:rPr>
+                <w:rFonts w:ascii="Times New Roman" w:hAnsi="Times New Roman" w:cs="Times New Roman"/>
+                <w:sz w:val="24"/>
+                <w:szCs w:val="24"/>
+                <w:lang w:val="en-US"/>
+              </w:rPr>
+              <w:t>Persetujuan</w:t>
+            </w:r>
+            <w:proofErr w:type="spellEnd"/>
+            <w:r>
+              <w:rPr>
+                <w:rFonts w:ascii="Times New Roman" w:hAnsi="Times New Roman" w:cs="Times New Roman"/>
+                <w:sz w:val="24"/>
+                <w:szCs w:val="24"/>
+                <w:lang w:val="en-US"/>
+              </w:rPr>
+              <w:t xml:space="preserve"> </w:t>
+            </w:r>
+            <w:proofErr w:type="spellStart"/>
+            <w:r>
+              <w:rPr>
+                <w:rFonts w:ascii="Times New Roman" w:hAnsi="Times New Roman" w:cs="Times New Roman"/>
+                <w:sz w:val="24"/>
+                <w:szCs w:val="24"/>
+                <w:lang w:val="en-US"/>
+              </w:rPr>
+              <w:t>Pasca</w:t>
+            </w:r>
+            <w:proofErr w:type="spellEnd"/>
+            <w:r>
+              <w:rPr>
+                <w:rFonts w:ascii="Times New Roman" w:hAnsi="Times New Roman" w:cs="Times New Roman"/>
+                <w:sz w:val="24"/>
+                <w:szCs w:val="24"/>
+                <w:lang w:val="en-US"/>
+              </w:rPr>
+              <w:t xml:space="preserve"> </w:t>
+            </w:r>
+            <w:proofErr w:type="spellStart"/>
+            <w:r>
+              <w:rPr>
+                <w:rFonts w:ascii="Times New Roman" w:hAnsi="Times New Roman" w:cs="Times New Roman"/>
+                <w:sz w:val="24"/>
+                <w:szCs w:val="24"/>
+                <w:lang w:val="en-US"/>
+              </w:rPr>
+              <w:t>Sidang</w:t>
+            </w:r>
+            <w:proofErr w:type="spellEnd"/>
+            <w:r>
+              <w:rPr>
+                <w:rFonts w:ascii="Times New Roman" w:hAnsi="Times New Roman" w:cs="Times New Roman"/>
+                <w:sz w:val="24"/>
+                <w:szCs w:val="24"/>
+                <w:lang w:val="en-US"/>
+              </w:rPr>
+              <w:t xml:space="preserve"> TA (Lembar </w:t>
+            </w:r>
+            <w:proofErr w:type="spellStart"/>
+            <w:r>
+              <w:rPr>
+                <w:rFonts w:ascii="Times New Roman" w:hAnsi="Times New Roman" w:cs="Times New Roman"/>
+                <w:sz w:val="24"/>
+                <w:szCs w:val="24"/>
+                <w:lang w:val="en-US"/>
+              </w:rPr>
+              <w:t>Persetujuan</w:t>
+            </w:r>
+            <w:proofErr w:type="spellEnd"/>
+            <w:r>
+              <w:rPr>
+                <w:rFonts w:ascii="Times New Roman" w:hAnsi="Times New Roman" w:cs="Times New Roman"/>
+                <w:sz w:val="24"/>
+                <w:szCs w:val="24"/>
+                <w:lang w:val="en-US"/>
+              </w:rPr>
+              <w:t xml:space="preserve"> </w:t>
+            </w:r>
+            <w:proofErr w:type="spellStart"/>
+            <w:r>
+              <w:rPr>
+                <w:rFonts w:ascii="Times New Roman" w:hAnsi="Times New Roman" w:cs="Times New Roman"/>
+                <w:sz w:val="24"/>
+                <w:szCs w:val="24"/>
+                <w:lang w:val="en-US"/>
+              </w:rPr>
+              <w:t>Revisi</w:t>
+            </w:r>
+            <w:proofErr w:type="spellEnd"/>
+            <w:r>
+              <w:rPr>
+                <w:rFonts w:ascii="Times New Roman" w:hAnsi="Times New Roman" w:cs="Times New Roman"/>
+                <w:sz w:val="24"/>
+                <w:szCs w:val="24"/>
+                <w:lang w:val="en-US"/>
+              </w:rPr>
+              <w:t>)</w:t>
             </w:r>
           </w:p>
         </w:tc>
@@ -1453,14 +2579,165 @@
                 <w:lang w:val="en-US"/>
               </w:rPr>
             </w:pPr>
-            <w:r>
-              <w:rPr>
-                <w:rFonts w:ascii="Times New Roman" w:hAnsi="Times New Roman" w:cs="Times New Roman"/>
-                <w:sz w:val="24"/>
-                <w:szCs w:val="24"/>
-                <w:lang w:val="en-US"/>
-              </w:rPr>
-              <w:t>Transkrip nilai resmi mata kuliah minimal 144 sks lulus (nilai minimum C) dengan IPK minimal 2,00</w:t>
+            <w:proofErr w:type="spellStart"/>
+            <w:r>
+              <w:rPr>
+                <w:rFonts w:ascii="Times New Roman" w:hAnsi="Times New Roman" w:cs="Times New Roman"/>
+                <w:sz w:val="24"/>
+                <w:szCs w:val="24"/>
+                <w:lang w:val="en-US"/>
+              </w:rPr>
+              <w:t>Transkrip</w:t>
+            </w:r>
+            <w:proofErr w:type="spellEnd"/>
+            <w:r>
+              <w:rPr>
+                <w:rFonts w:ascii="Times New Roman" w:hAnsi="Times New Roman" w:cs="Times New Roman"/>
+                <w:sz w:val="24"/>
+                <w:szCs w:val="24"/>
+                <w:lang w:val="en-US"/>
+              </w:rPr>
+              <w:t xml:space="preserve"> </w:t>
+            </w:r>
+            <w:proofErr w:type="spellStart"/>
+            <w:r>
+              <w:rPr>
+                <w:rFonts w:ascii="Times New Roman" w:hAnsi="Times New Roman" w:cs="Times New Roman"/>
+                <w:sz w:val="24"/>
+                <w:szCs w:val="24"/>
+                <w:lang w:val="en-US"/>
+              </w:rPr>
+              <w:t>nilai</w:t>
+            </w:r>
+            <w:proofErr w:type="spellEnd"/>
+            <w:r>
+              <w:rPr>
+                <w:rFonts w:ascii="Times New Roman" w:hAnsi="Times New Roman" w:cs="Times New Roman"/>
+                <w:sz w:val="24"/>
+                <w:szCs w:val="24"/>
+                <w:lang w:val="en-US"/>
+              </w:rPr>
+              <w:t xml:space="preserve"> </w:t>
+            </w:r>
+            <w:proofErr w:type="spellStart"/>
+            <w:r>
+              <w:rPr>
+                <w:rFonts w:ascii="Times New Roman" w:hAnsi="Times New Roman" w:cs="Times New Roman"/>
+                <w:sz w:val="24"/>
+                <w:szCs w:val="24"/>
+                <w:lang w:val="en-US"/>
+              </w:rPr>
+              <w:t>resmi</w:t>
+            </w:r>
+            <w:proofErr w:type="spellEnd"/>
+            <w:r>
+              <w:rPr>
+                <w:rFonts w:ascii="Times New Roman" w:hAnsi="Times New Roman" w:cs="Times New Roman"/>
+                <w:sz w:val="24"/>
+                <w:szCs w:val="24"/>
+                <w:lang w:val="en-US"/>
+              </w:rPr>
+              <w:t xml:space="preserve"> </w:t>
+            </w:r>
+            <w:proofErr w:type="spellStart"/>
+            <w:r>
+              <w:rPr>
+                <w:rFonts w:ascii="Times New Roman" w:hAnsi="Times New Roman" w:cs="Times New Roman"/>
+                <w:sz w:val="24"/>
+                <w:szCs w:val="24"/>
+                <w:lang w:val="en-US"/>
+              </w:rPr>
+              <w:t>mata</w:t>
+            </w:r>
+            <w:proofErr w:type="spellEnd"/>
+            <w:r>
+              <w:rPr>
+                <w:rFonts w:ascii="Times New Roman" w:hAnsi="Times New Roman" w:cs="Times New Roman"/>
+                <w:sz w:val="24"/>
+                <w:szCs w:val="24"/>
+                <w:lang w:val="en-US"/>
+              </w:rPr>
+              <w:t xml:space="preserve"> </w:t>
+            </w:r>
+            <w:proofErr w:type="spellStart"/>
+            <w:r>
+              <w:rPr>
+                <w:rFonts w:ascii="Times New Roman" w:hAnsi="Times New Roman" w:cs="Times New Roman"/>
+                <w:sz w:val="24"/>
+                <w:szCs w:val="24"/>
+                <w:lang w:val="en-US"/>
+              </w:rPr>
+              <w:t>kuliah</w:t>
+            </w:r>
+            <w:proofErr w:type="spellEnd"/>
+            <w:r>
+              <w:rPr>
+                <w:rFonts w:ascii="Times New Roman" w:hAnsi="Times New Roman" w:cs="Times New Roman"/>
+                <w:sz w:val="24"/>
+                <w:szCs w:val="24"/>
+                <w:lang w:val="en-US"/>
+              </w:rPr>
+              <w:t xml:space="preserve"> minimal 144 </w:t>
+            </w:r>
+            <w:proofErr w:type="spellStart"/>
+            <w:r>
+              <w:rPr>
+                <w:rFonts w:ascii="Times New Roman" w:hAnsi="Times New Roman" w:cs="Times New Roman"/>
+                <w:sz w:val="24"/>
+                <w:szCs w:val="24"/>
+                <w:lang w:val="en-US"/>
+              </w:rPr>
+              <w:t>sks</w:t>
+            </w:r>
+            <w:proofErr w:type="spellEnd"/>
+            <w:r>
+              <w:rPr>
+                <w:rFonts w:ascii="Times New Roman" w:hAnsi="Times New Roman" w:cs="Times New Roman"/>
+                <w:sz w:val="24"/>
+                <w:szCs w:val="24"/>
+                <w:lang w:val="en-US"/>
+              </w:rPr>
+              <w:t xml:space="preserve"> lulus (</w:t>
+            </w:r>
+            <w:proofErr w:type="spellStart"/>
+            <w:r>
+              <w:rPr>
+                <w:rFonts w:ascii="Times New Roman" w:hAnsi="Times New Roman" w:cs="Times New Roman"/>
+                <w:sz w:val="24"/>
+                <w:szCs w:val="24"/>
+                <w:lang w:val="en-US"/>
+              </w:rPr>
+              <w:t>nilai</w:t>
+            </w:r>
+            <w:proofErr w:type="spellEnd"/>
+            <w:r>
+              <w:rPr>
+                <w:rFonts w:ascii="Times New Roman" w:hAnsi="Times New Roman" w:cs="Times New Roman"/>
+                <w:sz w:val="24"/>
+                <w:szCs w:val="24"/>
+                <w:lang w:val="en-US"/>
+              </w:rPr>
+              <w:t xml:space="preserve"> minimum C) </w:t>
+            </w:r>
+            <w:proofErr w:type="spellStart"/>
+            <w:r>
+              <w:rPr>
+                <w:rFonts w:ascii="Times New Roman" w:hAnsi="Times New Roman" w:cs="Times New Roman"/>
+                <w:sz w:val="24"/>
+                <w:szCs w:val="24"/>
+                <w:lang w:val="en-US"/>
+              </w:rPr>
+              <w:t>dengan</w:t>
+            </w:r>
+            <w:proofErr w:type="spellEnd"/>
+            <w:r>
+              <w:rPr>
+                <w:rFonts w:ascii="Times New Roman" w:hAnsi="Times New Roman" w:cs="Times New Roman"/>
+                <w:sz w:val="24"/>
+                <w:szCs w:val="24"/>
+                <w:lang w:val="en-US"/>
+              </w:rPr>
+              <w:t xml:space="preserve"> IPK minimal 2,00</w:t>
             </w:r>
           </w:p>
         </w:tc>
@@ -1550,15 +2827,117 @@
                 <w:lang w:val="en-US"/>
               </w:rPr>
             </w:pPr>
-            <w:r>
-              <w:rPr>
-                <w:rFonts w:ascii="Times New Roman" w:hAnsi="Times New Roman" w:cs="Times New Roman"/>
-                <w:sz w:val="24"/>
-                <w:szCs w:val="24"/>
-                <w:lang w:val="en-US"/>
-              </w:rPr>
-              <w:t>Formulir permohonan penghapusan mata kuliah pilihan</w:t>
-            </w:r>
+            <w:proofErr w:type="spellStart"/>
+            <w:r>
+              <w:rPr>
+                <w:rFonts w:ascii="Times New Roman" w:hAnsi="Times New Roman" w:cs="Times New Roman"/>
+                <w:sz w:val="24"/>
+                <w:szCs w:val="24"/>
+                <w:lang w:val="en-US"/>
+              </w:rPr>
+              <w:t>Formulir</w:t>
+            </w:r>
+            <w:proofErr w:type="spellEnd"/>
+            <w:r>
+              <w:rPr>
+                <w:rFonts w:ascii="Times New Roman" w:hAnsi="Times New Roman" w:cs="Times New Roman"/>
+                <w:sz w:val="24"/>
+                <w:szCs w:val="24"/>
+                <w:lang w:val="en-US"/>
+              </w:rPr>
+              <w:t xml:space="preserve"> </w:t>
+            </w:r>
+            <w:proofErr w:type="spellStart"/>
+            <w:r>
+              <w:rPr>
+                <w:rFonts w:ascii="Times New Roman" w:hAnsi="Times New Roman" w:cs="Times New Roman"/>
+                <w:sz w:val="24"/>
+                <w:szCs w:val="24"/>
+                <w:lang w:val="en-US"/>
+              </w:rPr>
+              <w:t>permohonan</w:t>
+            </w:r>
+            <w:proofErr w:type="spellEnd"/>
+            <w:r>
+              <w:rPr>
+                <w:rFonts w:ascii="Times New Roman" w:hAnsi="Times New Roman" w:cs="Times New Roman"/>
+                <w:sz w:val="24"/>
+                <w:szCs w:val="24"/>
+                <w:lang w:val="en-US"/>
+              </w:rPr>
+              <w:t xml:space="preserve"> </w:t>
+            </w:r>
+            <w:proofErr w:type="spellStart"/>
+            <w:r>
+              <w:rPr>
+                <w:rFonts w:ascii="Times New Roman" w:hAnsi="Times New Roman" w:cs="Times New Roman"/>
+                <w:sz w:val="24"/>
+                <w:szCs w:val="24"/>
+                <w:lang w:val="en-US"/>
+              </w:rPr>
+              <w:t>penghapusan</w:t>
+            </w:r>
+            <w:proofErr w:type="spellEnd"/>
+            <w:r>
+              <w:rPr>
+                <w:rFonts w:ascii="Times New Roman" w:hAnsi="Times New Roman" w:cs="Times New Roman"/>
+                <w:sz w:val="24"/>
+                <w:szCs w:val="24"/>
+                <w:lang w:val="en-US"/>
+              </w:rPr>
+              <w:t xml:space="preserve"> </w:t>
+            </w:r>
+            <w:proofErr w:type="spellStart"/>
+            <w:r>
+              <w:rPr>
+                <w:rFonts w:ascii="Times New Roman" w:hAnsi="Times New Roman" w:cs="Times New Roman"/>
+                <w:sz w:val="24"/>
+                <w:szCs w:val="24"/>
+                <w:lang w:val="en-US"/>
+              </w:rPr>
+              <w:t>mata</w:t>
+            </w:r>
+            <w:proofErr w:type="spellEnd"/>
+            <w:r>
+              <w:rPr>
+                <w:rFonts w:ascii="Times New Roman" w:hAnsi="Times New Roman" w:cs="Times New Roman"/>
+                <w:sz w:val="24"/>
+                <w:szCs w:val="24"/>
+                <w:lang w:val="en-US"/>
+              </w:rPr>
+              <w:t xml:space="preserve"> </w:t>
+            </w:r>
+            <w:proofErr w:type="spellStart"/>
+            <w:r>
+              <w:rPr>
+                <w:rFonts w:ascii="Times New Roman" w:hAnsi="Times New Roman" w:cs="Times New Roman"/>
+                <w:sz w:val="24"/>
+                <w:szCs w:val="24"/>
+                <w:lang w:val="en-US"/>
+              </w:rPr>
+              <w:t>kuliah</w:t>
+            </w:r>
+            <w:proofErr w:type="spellEnd"/>
+            <w:r>
+              <w:rPr>
+                <w:rFonts w:ascii="Times New Roman" w:hAnsi="Times New Roman" w:cs="Times New Roman"/>
+                <w:sz w:val="24"/>
+                <w:szCs w:val="24"/>
+                <w:lang w:val="en-US"/>
+              </w:rPr>
+              <w:t xml:space="preserve"> </w:t>
+            </w:r>
+            <w:proofErr w:type="spellStart"/>
+            <w:r>
+              <w:rPr>
+                <w:rFonts w:ascii="Times New Roman" w:hAnsi="Times New Roman" w:cs="Times New Roman"/>
+                <w:sz w:val="24"/>
+                <w:szCs w:val="24"/>
+                <w:lang w:val="en-US"/>
+              </w:rPr>
+              <w:t>pilihan</w:t>
+            </w:r>
+            <w:proofErr w:type="spellEnd"/>
           </w:p>
         </w:tc>
         <w:tc>
@@ -1650,7 +3029,107 @@
                 <w:szCs w:val="24"/>
                 <w:lang w:val="en-US"/>
               </w:rPr>
-              <w:t>Bukti Penilaiam Ekstrakurikuler Mahasiswa (PEM) sudah mencapai 1300.</w:t>
+              <w:t xml:space="preserve">Bukti </w:t>
+            </w:r>
+            <w:proofErr w:type="spellStart"/>
+            <w:r>
+              <w:rPr>
+                <w:rFonts w:ascii="Times New Roman" w:hAnsi="Times New Roman" w:cs="Times New Roman"/>
+                <w:sz w:val="24"/>
+                <w:szCs w:val="24"/>
+                <w:lang w:val="en-US"/>
+              </w:rPr>
+              <w:t>Penilaiam</w:t>
+            </w:r>
+            <w:proofErr w:type="spellEnd"/>
+            <w:r>
+              <w:rPr>
+                <w:rFonts w:ascii="Times New Roman" w:hAnsi="Times New Roman" w:cs="Times New Roman"/>
+                <w:sz w:val="24"/>
+                <w:szCs w:val="24"/>
+                <w:lang w:val="en-US"/>
+              </w:rPr>
+              <w:t xml:space="preserve"> </w:t>
+            </w:r>
+            <w:proofErr w:type="spellStart"/>
+            <w:r>
+              <w:rPr>
+                <w:rFonts w:ascii="Times New Roman" w:hAnsi="Times New Roman" w:cs="Times New Roman"/>
+                <w:sz w:val="24"/>
+                <w:szCs w:val="24"/>
+                <w:lang w:val="en-US"/>
+              </w:rPr>
+              <w:t>Ekstrakurikuler</w:t>
+            </w:r>
+            <w:proofErr w:type="spellEnd"/>
+            <w:r>
+              <w:rPr>
+                <w:rFonts w:ascii="Times New Roman" w:hAnsi="Times New Roman" w:cs="Times New Roman"/>
+                <w:sz w:val="24"/>
+                <w:szCs w:val="24"/>
+                <w:lang w:val="en-US"/>
+              </w:rPr>
+              <w:t xml:space="preserve"> </w:t>
+            </w:r>
+            <w:proofErr w:type="spellStart"/>
+            <w:r>
+              <w:rPr>
+                <w:rFonts w:ascii="Times New Roman" w:hAnsi="Times New Roman" w:cs="Times New Roman"/>
+                <w:sz w:val="24"/>
+                <w:szCs w:val="24"/>
+                <w:lang w:val="en-US"/>
+              </w:rPr>
+              <w:t>Mahasiswa</w:t>
+            </w:r>
+            <w:proofErr w:type="spellEnd"/>
+            <w:r>
+              <w:rPr>
+                <w:rFonts w:ascii="Times New Roman" w:hAnsi="Times New Roman" w:cs="Times New Roman"/>
+                <w:sz w:val="24"/>
+                <w:szCs w:val="24"/>
+                <w:lang w:val="en-US"/>
+              </w:rPr>
+              <w:t xml:space="preserve"> (PEM) </w:t>
+            </w:r>
+            <w:proofErr w:type="spellStart"/>
+            <w:r>
+              <w:rPr>
+                <w:rFonts w:ascii="Times New Roman" w:hAnsi="Times New Roman" w:cs="Times New Roman"/>
+                <w:sz w:val="24"/>
+                <w:szCs w:val="24"/>
+                <w:lang w:val="en-US"/>
+              </w:rPr>
+              <w:t>sudah</w:t>
+            </w:r>
+            <w:proofErr w:type="spellEnd"/>
+            <w:r>
+              <w:rPr>
+                <w:rFonts w:ascii="Times New Roman" w:hAnsi="Times New Roman" w:cs="Times New Roman"/>
+                <w:sz w:val="24"/>
+                <w:szCs w:val="24"/>
+                <w:lang w:val="en-US"/>
+              </w:rPr>
+              <w:t xml:space="preserve"> </w:t>
+            </w:r>
+            <w:proofErr w:type="spellStart"/>
+            <w:r>
+              <w:rPr>
+                <w:rFonts w:ascii="Times New Roman" w:hAnsi="Times New Roman" w:cs="Times New Roman"/>
+                <w:sz w:val="24"/>
+                <w:szCs w:val="24"/>
+                <w:lang w:val="en-US"/>
+              </w:rPr>
+              <w:t>mencapai</w:t>
+            </w:r>
+            <w:proofErr w:type="spellEnd"/>
+            <w:r>
+              <w:rPr>
+                <w:rFonts w:ascii="Times New Roman" w:hAnsi="Times New Roman" w:cs="Times New Roman"/>
+                <w:sz w:val="24"/>
+                <w:szCs w:val="24"/>
+                <w:lang w:val="en-US"/>
+              </w:rPr>
+              <w:t xml:space="preserve"> 1300.</w:t>
             </w:r>
           </w:p>
         </w:tc>
@@ -1738,14 +3217,65 @@
                 <w:lang w:val="en-US"/>
               </w:rPr>
             </w:pPr>
-            <w:r>
-              <w:rPr>
-                <w:rFonts w:ascii="Times New Roman" w:hAnsi="Times New Roman" w:cs="Times New Roman"/>
-                <w:sz w:val="24"/>
-                <w:szCs w:val="24"/>
-                <w:lang w:val="en-US"/>
-              </w:rPr>
-              <w:t>Sertifikat TOEFL dengan nilai minimum 475</w:t>
+            <w:proofErr w:type="spellStart"/>
+            <w:r>
+              <w:rPr>
+                <w:rFonts w:ascii="Times New Roman" w:hAnsi="Times New Roman" w:cs="Times New Roman"/>
+                <w:sz w:val="24"/>
+                <w:szCs w:val="24"/>
+                <w:lang w:val="en-US"/>
+              </w:rPr>
+              <w:t>Sertifikat</w:t>
+            </w:r>
+            <w:proofErr w:type="spellEnd"/>
+            <w:r>
+              <w:rPr>
+                <w:rFonts w:ascii="Times New Roman" w:hAnsi="Times New Roman" w:cs="Times New Roman"/>
+                <w:sz w:val="24"/>
+                <w:szCs w:val="24"/>
+                <w:lang w:val="en-US"/>
+              </w:rPr>
+              <w:t xml:space="preserve"> TOEFL </w:t>
+            </w:r>
+            <w:proofErr w:type="spellStart"/>
+            <w:r>
+              <w:rPr>
+                <w:rFonts w:ascii="Times New Roman" w:hAnsi="Times New Roman" w:cs="Times New Roman"/>
+                <w:sz w:val="24"/>
+                <w:szCs w:val="24"/>
+                <w:lang w:val="en-US"/>
+              </w:rPr>
+              <w:t>dengan</w:t>
+            </w:r>
+            <w:proofErr w:type="spellEnd"/>
+            <w:r>
+              <w:rPr>
+                <w:rFonts w:ascii="Times New Roman" w:hAnsi="Times New Roman" w:cs="Times New Roman"/>
+                <w:sz w:val="24"/>
+                <w:szCs w:val="24"/>
+                <w:lang w:val="en-US"/>
+              </w:rPr>
+              <w:t xml:space="preserve"> </w:t>
+            </w:r>
+            <w:proofErr w:type="spellStart"/>
+            <w:r>
+              <w:rPr>
+                <w:rFonts w:ascii="Times New Roman" w:hAnsi="Times New Roman" w:cs="Times New Roman"/>
+                <w:sz w:val="24"/>
+                <w:szCs w:val="24"/>
+                <w:lang w:val="en-US"/>
+              </w:rPr>
+              <w:t>nilai</w:t>
+            </w:r>
+            <w:proofErr w:type="spellEnd"/>
+            <w:r>
+              <w:rPr>
+                <w:rFonts w:ascii="Times New Roman" w:hAnsi="Times New Roman" w:cs="Times New Roman"/>
+                <w:sz w:val="24"/>
+                <w:szCs w:val="24"/>
+                <w:lang w:val="en-US"/>
+              </w:rPr>
+              <w:t xml:space="preserve"> minimum 475</w:t>
             </w:r>
           </w:p>
         </w:tc>
@@ -1838,7 +3368,47 @@
                 <w:szCs w:val="24"/>
                 <w:lang w:val="en-US"/>
               </w:rPr>
-              <w:t>Bukti bebas pustaka.</w:t>
+              <w:t xml:space="preserve">Bukti </w:t>
+            </w:r>
+            <w:proofErr w:type="spellStart"/>
+            <w:r>
+              <w:rPr>
+                <w:rFonts w:ascii="Times New Roman" w:hAnsi="Times New Roman" w:cs="Times New Roman"/>
+                <w:sz w:val="24"/>
+                <w:szCs w:val="24"/>
+                <w:lang w:val="en-US"/>
+              </w:rPr>
+              <w:t>bebas</w:t>
+            </w:r>
+            <w:proofErr w:type="spellEnd"/>
+            <w:r>
+              <w:rPr>
+                <w:rFonts w:ascii="Times New Roman" w:hAnsi="Times New Roman" w:cs="Times New Roman"/>
+                <w:sz w:val="24"/>
+                <w:szCs w:val="24"/>
+                <w:lang w:val="en-US"/>
+              </w:rPr>
+              <w:t xml:space="preserve"> </w:t>
+            </w:r>
+            <w:proofErr w:type="spellStart"/>
+            <w:r>
+              <w:rPr>
+                <w:rFonts w:ascii="Times New Roman" w:hAnsi="Times New Roman" w:cs="Times New Roman"/>
+                <w:sz w:val="24"/>
+                <w:szCs w:val="24"/>
+                <w:lang w:val="en-US"/>
+              </w:rPr>
+              <w:t>pustaka</w:t>
+            </w:r>
+            <w:proofErr w:type="spellEnd"/>
+            <w:r>
+              <w:rPr>
+                <w:rFonts w:ascii="Times New Roman" w:hAnsi="Times New Roman" w:cs="Times New Roman"/>
+                <w:sz w:val="24"/>
+                <w:szCs w:val="24"/>
+                <w:lang w:val="en-US"/>
+              </w:rPr>
+              <w:t>.</w:t>
             </w:r>
           </w:p>
         </w:tc>
@@ -1862,6 +3432,15 @@
                 <w:lang w:val="en-US"/>
               </w:rPr>
             </w:pPr>
+            <w:r>
+              <w:rPr>
+                <w:rFonts w:ascii="Cambria" w:hAnsi="Cambria"/>
+                <w:sz w:val="24"/>
+                <w:szCs w:val="24"/>
+                <w:lang w:val="en-US"/>
+              </w:rPr>
+              <w:t>√</w:t>
+            </w:r>
           </w:p>
         </w:tc>
       </w:tr>
@@ -1922,7 +3501,87 @@
                 <w:szCs w:val="24"/>
                 <w:lang w:val="en-US"/>
               </w:rPr>
-              <w:t>Bukti bebas pinjam alat-alat laboratorium.</w:t>
+              <w:t xml:space="preserve">Bukti </w:t>
+            </w:r>
+            <w:proofErr w:type="spellStart"/>
+            <w:r>
+              <w:rPr>
+                <w:rFonts w:ascii="Times New Roman" w:hAnsi="Times New Roman" w:cs="Times New Roman"/>
+                <w:sz w:val="24"/>
+                <w:szCs w:val="24"/>
+                <w:lang w:val="en-US"/>
+              </w:rPr>
+              <w:t>bebas</w:t>
+            </w:r>
+            <w:proofErr w:type="spellEnd"/>
+            <w:r>
+              <w:rPr>
+                <w:rFonts w:ascii="Times New Roman" w:hAnsi="Times New Roman" w:cs="Times New Roman"/>
+                <w:sz w:val="24"/>
+                <w:szCs w:val="24"/>
+                <w:lang w:val="en-US"/>
+              </w:rPr>
+              <w:t xml:space="preserve"> </w:t>
+            </w:r>
+            <w:proofErr w:type="spellStart"/>
+            <w:r>
+              <w:rPr>
+                <w:rFonts w:ascii="Times New Roman" w:hAnsi="Times New Roman" w:cs="Times New Roman"/>
+                <w:sz w:val="24"/>
+                <w:szCs w:val="24"/>
+                <w:lang w:val="en-US"/>
+              </w:rPr>
+              <w:t>pinjam</w:t>
+            </w:r>
+            <w:proofErr w:type="spellEnd"/>
+            <w:r>
+              <w:rPr>
+                <w:rFonts w:ascii="Times New Roman" w:hAnsi="Times New Roman" w:cs="Times New Roman"/>
+                <w:sz w:val="24"/>
+                <w:szCs w:val="24"/>
+                <w:lang w:val="en-US"/>
+              </w:rPr>
+              <w:t xml:space="preserve"> </w:t>
+            </w:r>
+            <w:proofErr w:type="spellStart"/>
+            <w:r>
+              <w:rPr>
+                <w:rFonts w:ascii="Times New Roman" w:hAnsi="Times New Roman" w:cs="Times New Roman"/>
+                <w:sz w:val="24"/>
+                <w:szCs w:val="24"/>
+                <w:lang w:val="en-US"/>
+              </w:rPr>
+              <w:t>alat-alat</w:t>
+            </w:r>
+            <w:proofErr w:type="spellEnd"/>
+            <w:r>
+              <w:rPr>
+                <w:rFonts w:ascii="Times New Roman" w:hAnsi="Times New Roman" w:cs="Times New Roman"/>
+                <w:sz w:val="24"/>
+                <w:szCs w:val="24"/>
+                <w:lang w:val="en-US"/>
+              </w:rPr>
+              <w:t xml:space="preserve"> </w:t>
+            </w:r>
+            <w:proofErr w:type="spellStart"/>
+            <w:r>
+              <w:rPr>
+                <w:rFonts w:ascii="Times New Roman" w:hAnsi="Times New Roman" w:cs="Times New Roman"/>
+                <w:sz w:val="24"/>
+                <w:szCs w:val="24"/>
+                <w:lang w:val="en-US"/>
+              </w:rPr>
+              <w:t>laboratorium</w:t>
+            </w:r>
+            <w:proofErr w:type="spellEnd"/>
+            <w:r>
+              <w:rPr>
+                <w:rFonts w:ascii="Times New Roman" w:hAnsi="Times New Roman" w:cs="Times New Roman"/>
+                <w:sz w:val="24"/>
+                <w:szCs w:val="24"/>
+                <w:lang w:val="en-US"/>
+              </w:rPr>
+              <w:t>.</w:t>
             </w:r>
           </w:p>
         </w:tc>
@@ -2014,7 +3673,107 @@
                 <w:szCs w:val="24"/>
                 <w:lang w:val="en-US"/>
               </w:rPr>
-              <w:t xml:space="preserve">Surat bebas peminjaman pada fungsi Pemeliharaan dan Pengolaan </w:t>
+              <w:t xml:space="preserve">Surat </w:t>
+            </w:r>
+            <w:proofErr w:type="spellStart"/>
+            <w:r>
+              <w:rPr>
+                <w:rFonts w:ascii="Times New Roman" w:hAnsi="Times New Roman" w:cs="Times New Roman"/>
+                <w:sz w:val="24"/>
+                <w:szCs w:val="24"/>
+                <w:lang w:val="en-US"/>
+              </w:rPr>
+              <w:t>bebas</w:t>
+            </w:r>
+            <w:proofErr w:type="spellEnd"/>
+            <w:r>
+              <w:rPr>
+                <w:rFonts w:ascii="Times New Roman" w:hAnsi="Times New Roman" w:cs="Times New Roman"/>
+                <w:sz w:val="24"/>
+                <w:szCs w:val="24"/>
+                <w:lang w:val="en-US"/>
+              </w:rPr>
+              <w:t xml:space="preserve"> </w:t>
+            </w:r>
+            <w:proofErr w:type="spellStart"/>
+            <w:r>
+              <w:rPr>
+                <w:rFonts w:ascii="Times New Roman" w:hAnsi="Times New Roman" w:cs="Times New Roman"/>
+                <w:sz w:val="24"/>
+                <w:szCs w:val="24"/>
+                <w:lang w:val="en-US"/>
+              </w:rPr>
+              <w:t>peminjaman</w:t>
+            </w:r>
+            <w:proofErr w:type="spellEnd"/>
+            <w:r>
+              <w:rPr>
+                <w:rFonts w:ascii="Times New Roman" w:hAnsi="Times New Roman" w:cs="Times New Roman"/>
+                <w:sz w:val="24"/>
+                <w:szCs w:val="24"/>
+                <w:lang w:val="en-US"/>
+              </w:rPr>
+              <w:t xml:space="preserve"> pada </w:t>
+            </w:r>
+            <w:proofErr w:type="spellStart"/>
+            <w:r>
+              <w:rPr>
+                <w:rFonts w:ascii="Times New Roman" w:hAnsi="Times New Roman" w:cs="Times New Roman"/>
+                <w:sz w:val="24"/>
+                <w:szCs w:val="24"/>
+                <w:lang w:val="en-US"/>
+              </w:rPr>
+              <w:t>fungsi</w:t>
+            </w:r>
+            <w:proofErr w:type="spellEnd"/>
+            <w:r>
+              <w:rPr>
+                <w:rFonts w:ascii="Times New Roman" w:hAnsi="Times New Roman" w:cs="Times New Roman"/>
+                <w:sz w:val="24"/>
+                <w:szCs w:val="24"/>
+                <w:lang w:val="en-US"/>
+              </w:rPr>
+              <w:t xml:space="preserve"> </w:t>
+            </w:r>
+            <w:proofErr w:type="spellStart"/>
+            <w:r>
+              <w:rPr>
+                <w:rFonts w:ascii="Times New Roman" w:hAnsi="Times New Roman" w:cs="Times New Roman"/>
+                <w:sz w:val="24"/>
+                <w:szCs w:val="24"/>
+                <w:lang w:val="en-US"/>
+              </w:rPr>
+              <w:t>Pemeliharaan</w:t>
+            </w:r>
+            <w:proofErr w:type="spellEnd"/>
+            <w:r>
+              <w:rPr>
+                <w:rFonts w:ascii="Times New Roman" w:hAnsi="Times New Roman" w:cs="Times New Roman"/>
+                <w:sz w:val="24"/>
+                <w:szCs w:val="24"/>
+                <w:lang w:val="en-US"/>
+              </w:rPr>
+              <w:t xml:space="preserve"> dan </w:t>
+            </w:r>
+            <w:proofErr w:type="spellStart"/>
+            <w:r>
+              <w:rPr>
+                <w:rFonts w:ascii="Times New Roman" w:hAnsi="Times New Roman" w:cs="Times New Roman"/>
+                <w:sz w:val="24"/>
+                <w:szCs w:val="24"/>
+                <w:lang w:val="en-US"/>
+              </w:rPr>
+              <w:t>Pengolaan</w:t>
+            </w:r>
+            <w:proofErr w:type="spellEnd"/>
+            <w:r>
+              <w:rPr>
+                <w:rFonts w:ascii="Times New Roman" w:hAnsi="Times New Roman" w:cs="Times New Roman"/>
+                <w:sz w:val="24"/>
+                <w:szCs w:val="24"/>
+                <w:lang w:val="en-US"/>
+              </w:rPr>
+              <w:t xml:space="preserve"> </w:t>
             </w:r>
             <w:r>
               <w:rPr>
@@ -2127,7 +3886,27 @@
                 <w:szCs w:val="24"/>
                 <w:lang w:val="en-US"/>
               </w:rPr>
-              <w:t>Bukti lunas SPP.</w:t>
+              <w:t xml:space="preserve">Bukti </w:t>
+            </w:r>
+            <w:proofErr w:type="spellStart"/>
+            <w:r>
+              <w:rPr>
+                <w:rFonts w:ascii="Times New Roman" w:hAnsi="Times New Roman" w:cs="Times New Roman"/>
+                <w:sz w:val="24"/>
+                <w:szCs w:val="24"/>
+                <w:lang w:val="en-US"/>
+              </w:rPr>
+              <w:t>lunas</w:t>
+            </w:r>
+            <w:proofErr w:type="spellEnd"/>
+            <w:r>
+              <w:rPr>
+                <w:rFonts w:ascii="Times New Roman" w:hAnsi="Times New Roman" w:cs="Times New Roman"/>
+                <w:sz w:val="24"/>
+                <w:szCs w:val="24"/>
+                <w:lang w:val="en-US"/>
+              </w:rPr>
+              <w:t xml:space="preserve"> SPP.</w:t>
             </w:r>
           </w:p>
         </w:tc>
@@ -2212,23 +3991,85 @@
                 <w:lang w:val="en-US"/>
               </w:rPr>
             </w:pPr>
-            <w:r>
-              <w:rPr>
-                <w:rFonts w:ascii="Times New Roman" w:hAnsi="Times New Roman" w:cs="Times New Roman"/>
-                <w:sz w:val="24"/>
-                <w:szCs w:val="24"/>
-                <w:lang w:val="en-US"/>
-              </w:rPr>
-              <w:t xml:space="preserve">Foto ukuran 4 x 6 </w:t>
-            </w:r>
-            <w:r>
-              <w:rPr>
-                <w:rFonts w:ascii="Times New Roman" w:hAnsi="Times New Roman" w:cs="Times New Roman"/>
-                <w:sz w:val="24"/>
-                <w:szCs w:val="24"/>
-                <w:lang w:val="en-US"/>
-              </w:rPr>
-              <w:t xml:space="preserve">hitam putih </w:t>
+            <w:proofErr w:type="spellStart"/>
+            <w:r>
+              <w:rPr>
+                <w:rFonts w:ascii="Times New Roman" w:hAnsi="Times New Roman" w:cs="Times New Roman"/>
+                <w:sz w:val="24"/>
+                <w:szCs w:val="24"/>
+                <w:lang w:val="en-US"/>
+              </w:rPr>
+              <w:t>Foto</w:t>
+            </w:r>
+            <w:proofErr w:type="spellEnd"/>
+            <w:r>
+              <w:rPr>
+                <w:rFonts w:ascii="Times New Roman" w:hAnsi="Times New Roman" w:cs="Times New Roman"/>
+                <w:sz w:val="24"/>
+                <w:szCs w:val="24"/>
+                <w:lang w:val="en-US"/>
+              </w:rPr>
+              <w:t xml:space="preserve"> </w:t>
+            </w:r>
+            <w:proofErr w:type="spellStart"/>
+            <w:r>
+              <w:rPr>
+                <w:rFonts w:ascii="Times New Roman" w:hAnsi="Times New Roman" w:cs="Times New Roman"/>
+                <w:sz w:val="24"/>
+                <w:szCs w:val="24"/>
+                <w:lang w:val="en-US"/>
+              </w:rPr>
+              <w:t>ukuran</w:t>
+            </w:r>
+            <w:proofErr w:type="spellEnd"/>
+            <w:r>
+              <w:rPr>
+                <w:rFonts w:ascii="Times New Roman" w:hAnsi="Times New Roman" w:cs="Times New Roman"/>
+                <w:sz w:val="24"/>
+                <w:szCs w:val="24"/>
+                <w:lang w:val="en-US"/>
+              </w:rPr>
+              <w:t xml:space="preserve"> 4 x 6 </w:t>
+            </w:r>
+            <w:proofErr w:type="spellStart"/>
+            <w:r>
+              <w:rPr>
+                <w:rFonts w:ascii="Times New Roman" w:hAnsi="Times New Roman" w:cs="Times New Roman"/>
+                <w:sz w:val="24"/>
+                <w:szCs w:val="24"/>
+                <w:lang w:val="en-US"/>
+              </w:rPr>
+              <w:t>hitam</w:t>
+            </w:r>
+            <w:proofErr w:type="spellEnd"/>
+            <w:r>
+              <w:rPr>
+                <w:rFonts w:ascii="Times New Roman" w:hAnsi="Times New Roman" w:cs="Times New Roman"/>
+                <w:sz w:val="24"/>
+                <w:szCs w:val="24"/>
+                <w:lang w:val="en-US"/>
+              </w:rPr>
+              <w:t xml:space="preserve"> </w:t>
+            </w:r>
+            <w:proofErr w:type="spellStart"/>
+            <w:r>
+              <w:rPr>
+                <w:rFonts w:ascii="Times New Roman" w:hAnsi="Times New Roman" w:cs="Times New Roman"/>
+                <w:sz w:val="24"/>
+                <w:szCs w:val="24"/>
+                <w:lang w:val="en-US"/>
+              </w:rPr>
+              <w:t>putih</w:t>
+            </w:r>
+            <w:proofErr w:type="spellEnd"/>
+            <w:r>
+              <w:rPr>
+                <w:rFonts w:ascii="Times New Roman" w:hAnsi="Times New Roman" w:cs="Times New Roman"/>
+                <w:sz w:val="24"/>
+                <w:szCs w:val="24"/>
+                <w:lang w:val="en-US"/>
+              </w:rPr>
+              <w:t xml:space="preserve"> </w:t>
             </w:r>
             <w:r>
               <w:rPr>
@@ -2332,15 +4173,57 @@
                 <w:lang w:val="en-US"/>
               </w:rPr>
             </w:pPr>
-            <w:r>
-              <w:rPr>
-                <w:rFonts w:ascii="Times New Roman" w:hAnsi="Times New Roman" w:cs="Times New Roman"/>
-                <w:sz w:val="24"/>
-                <w:szCs w:val="24"/>
-                <w:lang w:val="en-US"/>
-              </w:rPr>
-              <w:t>Formulir Pendaftaran Yudisium</w:t>
-            </w:r>
+            <w:proofErr w:type="spellStart"/>
+            <w:r>
+              <w:rPr>
+                <w:rFonts w:ascii="Times New Roman" w:hAnsi="Times New Roman" w:cs="Times New Roman"/>
+                <w:sz w:val="24"/>
+                <w:szCs w:val="24"/>
+                <w:lang w:val="en-US"/>
+              </w:rPr>
+              <w:t>Formulir</w:t>
+            </w:r>
+            <w:proofErr w:type="spellEnd"/>
+            <w:r>
+              <w:rPr>
+                <w:rFonts w:ascii="Times New Roman" w:hAnsi="Times New Roman" w:cs="Times New Roman"/>
+                <w:sz w:val="24"/>
+                <w:szCs w:val="24"/>
+                <w:lang w:val="en-US"/>
+              </w:rPr>
+              <w:t xml:space="preserve"> </w:t>
+            </w:r>
+            <w:proofErr w:type="spellStart"/>
+            <w:r>
+              <w:rPr>
+                <w:rFonts w:ascii="Times New Roman" w:hAnsi="Times New Roman" w:cs="Times New Roman"/>
+                <w:sz w:val="24"/>
+                <w:szCs w:val="24"/>
+                <w:lang w:val="en-US"/>
+              </w:rPr>
+              <w:t>Pendaftaran</w:t>
+            </w:r>
+            <w:proofErr w:type="spellEnd"/>
+            <w:r>
+              <w:rPr>
+                <w:rFonts w:ascii="Times New Roman" w:hAnsi="Times New Roman" w:cs="Times New Roman"/>
+                <w:sz w:val="24"/>
+                <w:szCs w:val="24"/>
+                <w:lang w:val="en-US"/>
+              </w:rPr>
+              <w:t xml:space="preserve"> </w:t>
+            </w:r>
+            <w:proofErr w:type="spellStart"/>
+            <w:r>
+              <w:rPr>
+                <w:rFonts w:ascii="Times New Roman" w:hAnsi="Times New Roman" w:cs="Times New Roman"/>
+                <w:sz w:val="24"/>
+                <w:szCs w:val="24"/>
+                <w:lang w:val="en-US"/>
+              </w:rPr>
+              <w:t>Yudisium</w:t>
+            </w:r>
+            <w:proofErr w:type="spellEnd"/>
           </w:p>
         </w:tc>
         <w:tc>
@@ -2363,6 +4246,15 @@
                 <w:lang w:val="en-US"/>
               </w:rPr>
             </w:pPr>
+            <w:r>
+              <w:rPr>
+                <w:rFonts w:ascii="Cambria" w:hAnsi="Cambria"/>
+                <w:sz w:val="24"/>
+                <w:szCs w:val="24"/>
+                <w:lang w:val="en-US"/>
+              </w:rPr>
+              <w:t>√</w:t>
+            </w:r>
           </w:p>
         </w:tc>
       </w:tr>
@@ -2415,14 +4307,45 @@
                 <w:lang w:val="en-US"/>
               </w:rPr>
             </w:pPr>
-            <w:r>
-              <w:rPr>
-                <w:rFonts w:ascii="Times New Roman" w:hAnsi="Times New Roman" w:cs="Times New Roman"/>
-                <w:sz w:val="24"/>
-                <w:szCs w:val="24"/>
-                <w:lang w:val="en-US"/>
-              </w:rPr>
-              <w:t>Kartu Keluarga (KK)</w:t>
+            <w:proofErr w:type="spellStart"/>
+            <w:r>
+              <w:rPr>
+                <w:rFonts w:ascii="Times New Roman" w:hAnsi="Times New Roman" w:cs="Times New Roman"/>
+                <w:sz w:val="24"/>
+                <w:szCs w:val="24"/>
+                <w:lang w:val="en-US"/>
+              </w:rPr>
+              <w:t>Kartu</w:t>
+            </w:r>
+            <w:proofErr w:type="spellEnd"/>
+            <w:r>
+              <w:rPr>
+                <w:rFonts w:ascii="Times New Roman" w:hAnsi="Times New Roman" w:cs="Times New Roman"/>
+                <w:sz w:val="24"/>
+                <w:szCs w:val="24"/>
+                <w:lang w:val="en-US"/>
+              </w:rPr>
+              <w:t xml:space="preserve"> </w:t>
+            </w:r>
+            <w:proofErr w:type="spellStart"/>
+            <w:r>
+              <w:rPr>
+                <w:rFonts w:ascii="Times New Roman" w:hAnsi="Times New Roman" w:cs="Times New Roman"/>
+                <w:sz w:val="24"/>
+                <w:szCs w:val="24"/>
+                <w:lang w:val="en-US"/>
+              </w:rPr>
+              <w:t>Keluarga</w:t>
+            </w:r>
+            <w:proofErr w:type="spellEnd"/>
+            <w:r>
+              <w:rPr>
+                <w:rFonts w:ascii="Times New Roman" w:hAnsi="Times New Roman" w:cs="Times New Roman"/>
+                <w:sz w:val="24"/>
+                <w:szCs w:val="24"/>
+                <w:lang w:val="en-US"/>
+              </w:rPr>
+              <w:t xml:space="preserve"> (KK)</w:t>
             </w:r>
           </w:p>
         </w:tc>
@@ -2514,7 +4437,127 @@
                 <w:szCs w:val="24"/>
                 <w:lang w:val="en-US"/>
               </w:rPr>
-              <w:t>Surat Keterangan dari Komite Penegakkan Norma Akademik dan Kode Etik Universitas</w:t>
+              <w:t xml:space="preserve">Surat </w:t>
+            </w:r>
+            <w:proofErr w:type="spellStart"/>
+            <w:r>
+              <w:rPr>
+                <w:rFonts w:ascii="Times New Roman" w:hAnsi="Times New Roman" w:cs="Times New Roman"/>
+                <w:sz w:val="24"/>
+                <w:szCs w:val="24"/>
+                <w:lang w:val="en-US"/>
+              </w:rPr>
+              <w:t>Keterangan</w:t>
+            </w:r>
+            <w:proofErr w:type="spellEnd"/>
+            <w:r>
+              <w:rPr>
+                <w:rFonts w:ascii="Times New Roman" w:hAnsi="Times New Roman" w:cs="Times New Roman"/>
+                <w:sz w:val="24"/>
+                <w:szCs w:val="24"/>
+                <w:lang w:val="en-US"/>
+              </w:rPr>
+              <w:t xml:space="preserve"> </w:t>
+            </w:r>
+            <w:proofErr w:type="spellStart"/>
+            <w:r>
+              <w:rPr>
+                <w:rFonts w:ascii="Times New Roman" w:hAnsi="Times New Roman" w:cs="Times New Roman"/>
+                <w:sz w:val="24"/>
+                <w:szCs w:val="24"/>
+                <w:lang w:val="en-US"/>
+              </w:rPr>
+              <w:t>dari</w:t>
+            </w:r>
+            <w:proofErr w:type="spellEnd"/>
+            <w:r>
+              <w:rPr>
+                <w:rFonts w:ascii="Times New Roman" w:hAnsi="Times New Roman" w:cs="Times New Roman"/>
+                <w:sz w:val="24"/>
+                <w:szCs w:val="24"/>
+                <w:lang w:val="en-US"/>
+              </w:rPr>
+              <w:t xml:space="preserve"> </w:t>
+            </w:r>
+            <w:proofErr w:type="spellStart"/>
+            <w:r>
+              <w:rPr>
+                <w:rFonts w:ascii="Times New Roman" w:hAnsi="Times New Roman" w:cs="Times New Roman"/>
+                <w:sz w:val="24"/>
+                <w:szCs w:val="24"/>
+                <w:lang w:val="en-US"/>
+              </w:rPr>
+              <w:t>Komite</w:t>
+            </w:r>
+            <w:proofErr w:type="spellEnd"/>
+            <w:r>
+              <w:rPr>
+                <w:rFonts w:ascii="Times New Roman" w:hAnsi="Times New Roman" w:cs="Times New Roman"/>
+                <w:sz w:val="24"/>
+                <w:szCs w:val="24"/>
+                <w:lang w:val="en-US"/>
+              </w:rPr>
+              <w:t xml:space="preserve"> </w:t>
+            </w:r>
+            <w:proofErr w:type="spellStart"/>
+            <w:r>
+              <w:rPr>
+                <w:rFonts w:ascii="Times New Roman" w:hAnsi="Times New Roman" w:cs="Times New Roman"/>
+                <w:sz w:val="24"/>
+                <w:szCs w:val="24"/>
+                <w:lang w:val="en-US"/>
+              </w:rPr>
+              <w:t>Penegakkan</w:t>
+            </w:r>
+            <w:proofErr w:type="spellEnd"/>
+            <w:r>
+              <w:rPr>
+                <w:rFonts w:ascii="Times New Roman" w:hAnsi="Times New Roman" w:cs="Times New Roman"/>
+                <w:sz w:val="24"/>
+                <w:szCs w:val="24"/>
+                <w:lang w:val="en-US"/>
+              </w:rPr>
+              <w:t xml:space="preserve"> Norma </w:t>
+            </w:r>
+            <w:proofErr w:type="spellStart"/>
+            <w:r>
+              <w:rPr>
+                <w:rFonts w:ascii="Times New Roman" w:hAnsi="Times New Roman" w:cs="Times New Roman"/>
+                <w:sz w:val="24"/>
+                <w:szCs w:val="24"/>
+                <w:lang w:val="en-US"/>
+              </w:rPr>
+              <w:t>Akademik</w:t>
+            </w:r>
+            <w:proofErr w:type="spellEnd"/>
+            <w:r>
+              <w:rPr>
+                <w:rFonts w:ascii="Times New Roman" w:hAnsi="Times New Roman" w:cs="Times New Roman"/>
+                <w:sz w:val="24"/>
+                <w:szCs w:val="24"/>
+                <w:lang w:val="en-US"/>
+              </w:rPr>
+              <w:t xml:space="preserve"> dan Kode </w:t>
+            </w:r>
+            <w:proofErr w:type="spellStart"/>
+            <w:r>
+              <w:rPr>
+                <w:rFonts w:ascii="Times New Roman" w:hAnsi="Times New Roman" w:cs="Times New Roman"/>
+                <w:sz w:val="24"/>
+                <w:szCs w:val="24"/>
+                <w:lang w:val="en-US"/>
+              </w:rPr>
+              <w:t>Etik</w:t>
+            </w:r>
+            <w:proofErr w:type="spellEnd"/>
+            <w:r>
+              <w:rPr>
+                <w:rFonts w:ascii="Times New Roman" w:hAnsi="Times New Roman" w:cs="Times New Roman"/>
+                <w:sz w:val="24"/>
+                <w:szCs w:val="24"/>
+                <w:lang w:val="en-US"/>
+              </w:rPr>
+              <w:t xml:space="preserve"> Universitas</w:t>
             </w:r>
           </w:p>
         </w:tc>
@@ -2606,7 +4649,27 @@
                 <w:szCs w:val="24"/>
                 <w:lang w:val="en-US"/>
               </w:rPr>
-              <w:t>Poster Tugas Akhir (TA)</w:t>
+              <w:t xml:space="preserve">Poster </w:t>
+            </w:r>
+            <w:proofErr w:type="spellStart"/>
+            <w:r>
+              <w:rPr>
+                <w:rFonts w:ascii="Times New Roman" w:hAnsi="Times New Roman" w:cs="Times New Roman"/>
+                <w:sz w:val="24"/>
+                <w:szCs w:val="24"/>
+                <w:lang w:val="en-US"/>
+              </w:rPr>
+              <w:t>Tugas</w:t>
+            </w:r>
+            <w:proofErr w:type="spellEnd"/>
+            <w:r>
+              <w:rPr>
+                <w:rFonts w:ascii="Times New Roman" w:hAnsi="Times New Roman" w:cs="Times New Roman"/>
+                <w:sz w:val="24"/>
+                <w:szCs w:val="24"/>
+                <w:lang w:val="en-US"/>
+              </w:rPr>
+              <w:t xml:space="preserve"> Akhir (TA)</w:t>
             </w:r>
           </w:p>
         </w:tc>
@@ -2630,6 +4693,15 @@
                 <w:lang w:val="en-US"/>
               </w:rPr>
             </w:pPr>
+            <w:r>
+              <w:rPr>
+                <w:rFonts w:ascii="Cambria" w:hAnsi="Cambria"/>
+                <w:sz w:val="24"/>
+                <w:szCs w:val="24"/>
+                <w:lang w:val="en-US"/>
+              </w:rPr>
+              <w:t>√</w:t>
+            </w:r>
           </w:p>
         </w:tc>
       </w:tr>
@@ -2667,7 +4739,147 @@
           <w:szCs w:val="24"/>
           <w:lang w:val="en-US"/>
         </w:rPr>
-        <w:t xml:space="preserve">(*beri tanda √ jika sudah ada oleh Tenaga Kependidikan Program Studi)         </w:t>
+        <w:t>(*</w:t>
+      </w:r>
+      <w:proofErr w:type="spellStart"/>
+      <w:r>
+        <w:rPr>
+          <w:rFonts w:ascii="Cambria" w:hAnsi="Cambria"/>
+          <w:sz w:val="24"/>
+          <w:szCs w:val="24"/>
+          <w:lang w:val="en-US"/>
+        </w:rPr>
+        <w:t>beri</w:t>
+      </w:r>
+      <w:proofErr w:type="spellEnd"/>
+      <w:r>
+        <w:rPr>
+          <w:rFonts w:ascii="Cambria" w:hAnsi="Cambria"/>
+          <w:sz w:val="24"/>
+          <w:szCs w:val="24"/>
+          <w:lang w:val="en-US"/>
+        </w:rPr>
+        <w:t xml:space="preserve"> </w:t>
+      </w:r>
+      <w:proofErr w:type="spellStart"/>
+      <w:r>
+        <w:rPr>
+          <w:rFonts w:ascii="Cambria" w:hAnsi="Cambria"/>
+          <w:sz w:val="24"/>
+          <w:szCs w:val="24"/>
+          <w:lang w:val="en-US"/>
+        </w:rPr>
+        <w:t>tanda</w:t>
+      </w:r>
+      <w:proofErr w:type="spellEnd"/>
+      <w:r>
+        <w:rPr>
+          <w:rFonts w:ascii="Cambria" w:hAnsi="Cambria"/>
+          <w:sz w:val="24"/>
+          <w:szCs w:val="24"/>
+          <w:lang w:val="en-US"/>
+        </w:rPr>
+        <w:t xml:space="preserve"> √ </w:t>
+      </w:r>
+      <w:proofErr w:type="spellStart"/>
+      <w:r>
+        <w:rPr>
+          <w:rFonts w:ascii="Cambria" w:hAnsi="Cambria"/>
+          <w:sz w:val="24"/>
+          <w:szCs w:val="24"/>
+          <w:lang w:val="en-US"/>
+        </w:rPr>
+        <w:t>jika</w:t>
+      </w:r>
+      <w:proofErr w:type="spellEnd"/>
+      <w:r>
+        <w:rPr>
+          <w:rFonts w:ascii="Cambria" w:hAnsi="Cambria"/>
+          <w:sz w:val="24"/>
+          <w:szCs w:val="24"/>
+          <w:lang w:val="en-US"/>
+        </w:rPr>
+        <w:t xml:space="preserve"> </w:t>
+      </w:r>
+      <w:proofErr w:type="spellStart"/>
+      <w:r>
+        <w:rPr>
+          <w:rFonts w:ascii="Cambria" w:hAnsi="Cambria"/>
+          <w:sz w:val="24"/>
+          <w:szCs w:val="24"/>
+          <w:lang w:val="en-US"/>
+        </w:rPr>
+        <w:t>sudah</w:t>
+      </w:r>
+      <w:proofErr w:type="spellEnd"/>
+      <w:r>
+        <w:rPr>
+          <w:rFonts w:ascii="Cambria" w:hAnsi="Cambria"/>
+          <w:sz w:val="24"/>
+          <w:szCs w:val="24"/>
+          <w:lang w:val="en-US"/>
+        </w:rPr>
+        <w:t xml:space="preserve"> </w:t>
+      </w:r>
+      <w:proofErr w:type="spellStart"/>
+      <w:r>
+        <w:rPr>
+          <w:rFonts w:ascii="Cambria" w:hAnsi="Cambria"/>
+          <w:sz w:val="24"/>
+          <w:szCs w:val="24"/>
+          <w:lang w:val="en-US"/>
+        </w:rPr>
+        <w:t>ada</w:t>
+      </w:r>
+      <w:proofErr w:type="spellEnd"/>
+      <w:r>
+        <w:rPr>
+          <w:rFonts w:ascii="Cambria" w:hAnsi="Cambria"/>
+          <w:sz w:val="24"/>
+          <w:szCs w:val="24"/>
+          <w:lang w:val="en-US"/>
+        </w:rPr>
+        <w:t xml:space="preserve"> oleh Tenaga </w:t>
+      </w:r>
+      <w:proofErr w:type="spellStart"/>
+      <w:r>
+        <w:rPr>
+          <w:rFonts w:ascii="Cambria" w:hAnsi="Cambria"/>
+          <w:sz w:val="24"/>
+          <w:szCs w:val="24"/>
+          <w:lang w:val="en-US"/>
+        </w:rPr>
+        <w:t>Kependidikan</w:t>
+      </w:r>
+      <w:proofErr w:type="spellEnd"/>
+      <w:r>
+        <w:rPr>
+          <w:rFonts w:ascii="Cambria" w:hAnsi="Cambria"/>
+          <w:sz w:val="24"/>
+          <w:szCs w:val="24"/>
+          <w:lang w:val="en-US"/>
+        </w:rPr>
+        <w:t xml:space="preserve"> Program </w:t>
+      </w:r>
+      <w:proofErr w:type="spellStart"/>
+      <w:r>
+        <w:rPr>
+          <w:rFonts w:ascii="Cambria" w:hAnsi="Cambria"/>
+          <w:sz w:val="24"/>
+          <w:szCs w:val="24"/>
+          <w:lang w:val="en-US"/>
+        </w:rPr>
+        <w:t>Studi</w:t>
+      </w:r>
+      <w:proofErr w:type="spellEnd"/>
+      <w:r>
+        <w:rPr>
+          <w:rFonts w:ascii="Cambria" w:hAnsi="Cambria"/>
+          <w:sz w:val="24"/>
+          <w:szCs w:val="24"/>
+          <w:lang w:val="en-US"/>
+        </w:rPr>
+        <w:t xml:space="preserve">)         </w:t>
       </w:r>
     </w:p>
     <w:p>
@@ -2687,15 +4899,15 @@
           <w:noProof/>
         </w:rPr>
         <w:drawing>
-          <wp:anchor distT="0" distB="0" distL="114300" distR="114300" simplePos="0" relativeHeight="251659264" behindDoc="0" locked="0" layoutInCell="1" allowOverlap="1" wp14:anchorId="58F65457" wp14:editId="638F260A">
+          <wp:anchor distT="0" distB="0" distL="114300" distR="114300" simplePos="0" relativeHeight="251659264" behindDoc="0" locked="0" layoutInCell="1" allowOverlap="1" wp14:anchorId="0BCF83BD" wp14:editId="53EF618B">
             <wp:simplePos x="0" y="0"/>
             <wp:positionH relativeFrom="column">
-              <wp:posOffset>713625</wp:posOffset>
+              <wp:posOffset>701091</wp:posOffset>
             </wp:positionH>
             <wp:positionV relativeFrom="paragraph">
-              <wp:posOffset>301683</wp:posOffset>
+              <wp:posOffset>284825</wp:posOffset>
             </wp:positionV>
-            <wp:extent cx="1105940" cy="1475014"/>
+            <wp:extent cx="1121816" cy="1496189"/>
             <wp:effectExtent l="0" t="0" r="0" b="0"/>
             <wp:wrapNone/>
             <wp:docPr id="926710235" name="Picture 1" descr="A person in a suit and tie&#10;&#10;Description automatically generated"/>
@@ -2727,7 +4939,7 @@
                   <pic:spPr bwMode="auto">
                     <a:xfrm>
                       <a:off x="0" y="0"/>
-                      <a:ext cx="1105940" cy="1475014"/>
+                      <a:ext cx="1121816" cy="1496189"/>
                     </a:xfrm>
                     <a:prstGeom prst="rect">
                       <a:avLst/>
@@ -2766,7 +4978,7 @@
           <w:noProof/>
         </w:rPr>
         <w:drawing>
-          <wp:anchor distT="0" distB="0" distL="114300" distR="114300" simplePos="0" relativeHeight="251664384" behindDoc="0" locked="0" layoutInCell="1" allowOverlap="1" wp14:anchorId="46D078C8" wp14:editId="003F04FC">
+          <wp:anchor distT="0" distB="0" distL="114300" distR="114300" simplePos="0" relativeHeight="251664384" behindDoc="0" locked="0" layoutInCell="1" allowOverlap="1" wp14:anchorId="45BEA22E" wp14:editId="3D60A3CA">
             <wp:simplePos x="0" y="0"/>
             <wp:positionH relativeFrom="column">
               <wp:posOffset>4198042</wp:posOffset>
@@ -2836,9 +5048,9 @@
           <w:szCs w:val="24"/>
           <w:lang w:val="en-US"/>
         </w:rPr>
-        <w:pict w14:anchorId="67527D60">
+        <w:pict w14:anchorId="3F78577F">
           <v:rect id="Rectangle 2" o:spid="_x0000_s2052" style="position:absolute;left:0;text-align:left;margin-left:58.15pt;margin-top:.15pt;width:82.5pt;height:115.5pt;z-index:251658240;visibility:visible;mso-position-horizontal-relative:text;mso-position-vertical-relative:text;v-text-anchor:middle" o:gfxdata="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" fillcolor="white [3212]" strokecolor="black [3213]" strokeweight="1pt">
-            <v:textbox>
+            <v:textbox style="mso-next-textbox:#Rectangle 2">
               <w:txbxContent>
                 <w:p>
                   <w:pPr>
@@ -2851,7 +5063,21 @@
                     <w:rPr>
                       <w:color w:val="FF0000"/>
                     </w:rPr>
-                    <w:t xml:space="preserve">Pas Foto </w:t>
+                    <w:t xml:space="preserve">Pas </w:t>
+                  </w:r>
+                  <w:proofErr w:type="spellStart"/>
+                  <w:r>
+                    <w:rPr>
+                      <w:color w:val="FF0000"/>
+                    </w:rPr>
+                    <w:t>Foto</w:t>
+                  </w:r>
+                  <w:proofErr w:type="spellEnd"/>
+                  <w:r>
+                    <w:rPr>
+                      <w:color w:val="FF0000"/>
+                    </w:rPr>
+                    <w:t xml:space="preserve"> </w:t>
                   </w:r>
                 </w:p>
                 <w:p>
@@ -2865,8 +5091,30 @@
                     <w:rPr>
                       <w:color w:val="FF0000"/>
                     </w:rPr>
-                    <w:t>3 X 4 berwarna, background biru</w:t>
+                    <w:t xml:space="preserve">3 X 4 </w:t>
                   </w:r>
+                  <w:proofErr w:type="spellStart"/>
+                  <w:r>
+                    <w:rPr>
+                      <w:color w:val="FF0000"/>
+                    </w:rPr>
+                    <w:t>berwarna</w:t>
+                  </w:r>
+                  <w:proofErr w:type="spellEnd"/>
+                  <w:r>
+                    <w:rPr>
+                      <w:color w:val="FF0000"/>
+                    </w:rPr>
+                    <w:t xml:space="preserve">, background </w:t>
+                  </w:r>
+                  <w:proofErr w:type="spellStart"/>
+                  <w:r>
+                    <w:rPr>
+                      <w:color w:val="FF0000"/>
+                    </w:rPr>
+                    <w:t>biru</w:t>
+                  </w:r>
+                  <w:proofErr w:type="spellEnd"/>
                 </w:p>
                 <w:p>
                   <w:pPr>
@@ -2894,7 +5142,25 @@
           <w:sz w:val="24"/>
           <w:szCs w:val="24"/>
         </w:rPr>
-        <w:t>10 Agustus 2023</w:t>
+        <w:t xml:space="preserve">10 </w:t>
+      </w:r>
+      <w:proofErr w:type="spellStart"/>
+      <w:r>
+        <w:rPr>
+          <w:rFonts w:ascii="Times New Roman" w:hAnsi="Times New Roman" w:cs="Times New Roman"/>
+          <w:sz w:val="24"/>
+          <w:szCs w:val="24"/>
+        </w:rPr>
+        <w:t>Agustus</w:t>
+      </w:r>
+      <w:proofErr w:type="spellEnd"/>
+      <w:r>
+        <w:rPr>
+          <w:rFonts w:ascii="Times New Roman" w:hAnsi="Times New Roman" w:cs="Times New Roman"/>
+          <w:sz w:val="24"/>
+          <w:szCs w:val="24"/>
+        </w:rPr>
+        <w:t xml:space="preserve"> 2023</w:t>
       </w:r>
     </w:p>
     <w:p>
@@ -3008,7 +5274,9 @@
     </w:p>
     <w:sectPr>
       <w:headerReference w:type="default" r:id="rId12"/>
-      <w:footerReference w:type="default" r:id="rId13"/>
+      <w:footerReference w:type="even" r:id="rId13"/>
+      <w:footerReference w:type="default" r:id="rId14"/>
+      <w:footerReference w:type="first" r:id="rId15"/>
       <w:pgSz w:w="11906" w:h="16838"/>
       <w:pgMar w:top="1985" w:right="1558" w:bottom="851" w:left="1418" w:header="454" w:footer="454" w:gutter="0"/>
       <w:cols w:space="708"/>
@@ -3044,6 +5312,16 @@
 </file>
 
 <file path=word/footer1.xml><?xml version="1.0" encoding="utf-8"?>
+<w:ftr xmlns:wpc="http://schemas.microsoft.com/office/word/2010/wordprocessingCanvas" xmlns:cx="http://schemas.microsoft.com/office/drawing/2014/chartex" xmlns:cx1="http://schemas.microsoft.com/office/drawing/2015/9/8/chartex" xmlns:cx2="http://schemas.microsoft.com/office/drawing/2015/10/21/chartex" xmlns:cx3="http://schemas.microsoft.com/office/drawing/2016/5/9/chartex" xmlns:cx4="http://schemas.microsoft.com/office/drawing/2016/5/10/chartex" xmlns:cx5="http://schemas.microsoft.com/office/drawing/2016/5/11/chartex" xmlns:cx6="http://schemas.microsoft.com/office/drawing/2016/5/12/chartex" xmlns:cx7="http://schemas.microsoft.com/office/drawing/2016/5/13/chartex" xmlns:cx8="http://schemas.microsoft.com/office/drawing/2016/5/14/chartex" xmlns:mc="http://schemas.openxmlformats.org/markup-compatibility/2006" xmlns:aink="http://schemas.microsoft.com/office/drawing/2016/ink" xmlns:am3d="http://schemas.microsoft.com/office/drawing/2017/model3d" xmlns:o="urn:schemas-microsoft-com:office:office" xmlns:oel="http://schemas.microsoft.com/office/2019/extlst" xmlns:r="http://schemas.openxmlformats.org/officeDocument/2006/relationships" xmlns:m="http://schemas.openxmlformats.org/officeDocument/2006/math" xmlns:v="urn:schemas-microsoft-com:vml" xmlns:wp14="http://schemas.microsoft.com/office/word/2010/wordprocessingDrawing" xmlns:wp="http://schemas.openxmlformats.org/drawingml/2006/wordprocessingDrawing" xmlns:w10="urn:schemas-microsoft-com:office:word" xmlns:w="http://schemas.openxmlformats.org/wordprocessingml/2006/main" xmlns:w14="http://schemas.microsoft.com/office/word/2010/wordml" xmlns:w15="http://schemas.microsoft.com/office/word/2012/wordml" xmlns:w16cex="http://schemas.microsoft.com/office/word/2018/wordml/cex" xmlns:w16cid="http://schemas.microsoft.com/office/word/2016/wordml/cid" xmlns:w16="http://schemas.microsoft.com/office/word/2018/wordml" xmlns:w16sdtdh="http://schemas.microsoft.com/office/word/2020/wordml/sdtdatahash" xmlns:w16se="http://schemas.microsoft.com/office/word/2015/wordml/symex" xmlns:wpg="http://schemas.microsoft.com/office/word/2010/wordprocessingGroup" xmlns:wpi="http://schemas.microsoft.com/office/word/2010/wordprocessingInk" xmlns:wne="http://schemas.microsoft.com/office/word/2006/wordml" xmlns:wps="http://schemas.microsoft.com/office/word/2010/wordprocessingShape" mc:Ignorable="w14 w15 w16se w16cid w16 w16cex w16sdtdh wp14">
+  <w:p>
+    <w:pPr>
+      <w:pStyle w:val="Footer"/>
+    </w:pPr>
+  </w:p>
+</w:ftr>
+</file>
+
+<file path=word/footer2.xml><?xml version="1.0" encoding="utf-8"?>
 <w:ftr xmlns:wpc="http://schemas.microsoft.com/office/word/2010/wordprocessingCanvas" xmlns:cx="http://schemas.microsoft.com/office/drawing/2014/chartex" xmlns:cx1="http://schemas.microsoft.com/office/drawing/2015/9/8/chartex" xmlns:cx2="http://schemas.microsoft.com/office/drawing/2015/10/21/chartex" xmlns:cx3="http://schemas.microsoft.com/office/drawing/2016/5/9/chartex" xmlns:cx4="http://schemas.microsoft.com/office/drawing/2016/5/10/chartex" xmlns:cx5="http://schemas.microsoft.com/office/drawing/2016/5/11/chartex" xmlns:cx6="http://schemas.microsoft.com/office/drawing/2016/5/12/chartex" xmlns:cx7="http://schemas.microsoft.com/office/drawing/2016/5/13/chartex" xmlns:cx8="http://schemas.microsoft.com/office/drawing/2016/5/14/chartex" xmlns:mc="http://schemas.openxmlformats.org/markup-compatibility/2006" xmlns:aink="http://schemas.microsoft.com/office/drawing/2016/ink" xmlns:am3d="http://schemas.microsoft.com/office/drawing/2017/model3d" xmlns:o="urn:schemas-microsoft-com:office:office" xmlns:oel="http://schemas.microsoft.com/office/2019/extlst" xmlns:r="http://schemas.openxmlformats.org/officeDocument/2006/relationships" xmlns:m="http://schemas.openxmlformats.org/officeDocument/2006/math" xmlns:v="urn:schemas-microsoft-com:vml" xmlns:wp14="http://schemas.microsoft.com/office/word/2010/wordprocessingDrawing" xmlns:wp="http://schemas.openxmlformats.org/drawingml/2006/wordprocessingDrawing" xmlns:w10="urn:schemas-microsoft-com:office:word" xmlns:w="http://schemas.openxmlformats.org/wordprocessingml/2006/main" xmlns:w14="http://schemas.microsoft.com/office/word/2010/wordml" xmlns:w15="http://schemas.microsoft.com/office/word/2012/wordml" xmlns:w16cex="http://schemas.microsoft.com/office/word/2018/wordml/cex" xmlns:w16cid="http://schemas.microsoft.com/office/word/2016/wordml/cid" xmlns:w16="http://schemas.microsoft.com/office/word/2018/wordml" xmlns:w16sdtdh="http://schemas.microsoft.com/office/word/2020/wordml/sdtdatahash" xmlns:w16se="http://schemas.microsoft.com/office/word/2015/wordml/symex" xmlns:wpg="http://schemas.microsoft.com/office/word/2010/wordprocessingGroup" xmlns:wpi="http://schemas.microsoft.com/office/word/2010/wordprocessingInk" xmlns:wne="http://schemas.microsoft.com/office/word/2006/wordml" xmlns:wps="http://schemas.microsoft.com/office/word/2010/wordprocessingShape" mc:Ignorable="w14 w15 w16se w16cid w16 w16cex w16sdtdh wp14">
   <w:tbl>
     <w:tblPr>
@@ -3271,6 +5549,16 @@
 </w:ftr>
 </file>
 
+<file path=word/footer3.xml><?xml version="1.0" encoding="utf-8"?>
+<w:ftr xmlns:wpc="http://schemas.microsoft.com/office/word/2010/wordprocessingCanvas" xmlns:cx="http://schemas.microsoft.com/office/drawing/2014/chartex" xmlns:cx1="http://schemas.microsoft.com/office/drawing/2015/9/8/chartex" xmlns:cx2="http://schemas.microsoft.com/office/drawing/2015/10/21/chartex" xmlns:cx3="http://schemas.microsoft.com/office/drawing/2016/5/9/chartex" xmlns:cx4="http://schemas.microsoft.com/office/drawing/2016/5/10/chartex" xmlns:cx5="http://schemas.microsoft.com/office/drawing/2016/5/11/chartex" xmlns:cx6="http://schemas.microsoft.com/office/drawing/2016/5/12/chartex" xmlns:cx7="http://schemas.microsoft.com/office/drawing/2016/5/13/chartex" xmlns:cx8="http://schemas.microsoft.com/office/drawing/2016/5/14/chartex" xmlns:mc="http://schemas.openxmlformats.org/markup-compatibility/2006" xmlns:aink="http://schemas.microsoft.com/office/drawing/2016/ink" xmlns:am3d="http://schemas.microsoft.com/office/drawing/2017/model3d" xmlns:o="urn:schemas-microsoft-com:office:office" xmlns:oel="http://schemas.microsoft.com/office/2019/extlst" xmlns:r="http://schemas.openxmlformats.org/officeDocument/2006/relationships" xmlns:m="http://schemas.openxmlformats.org/officeDocument/2006/math" xmlns:v="urn:schemas-microsoft-com:vml" xmlns:wp14="http://schemas.microsoft.com/office/word/2010/wordprocessingDrawing" xmlns:wp="http://schemas.openxmlformats.org/drawingml/2006/wordprocessingDrawing" xmlns:w10="urn:schemas-microsoft-com:office:word" xmlns:w="http://schemas.openxmlformats.org/wordprocessingml/2006/main" xmlns:w14="http://schemas.microsoft.com/office/word/2010/wordml" xmlns:w15="http://schemas.microsoft.com/office/word/2012/wordml" xmlns:w16cex="http://schemas.microsoft.com/office/word/2018/wordml/cex" xmlns:w16cid="http://schemas.microsoft.com/office/word/2016/wordml/cid" xmlns:w16="http://schemas.microsoft.com/office/word/2018/wordml" xmlns:w16sdtdh="http://schemas.microsoft.com/office/word/2020/wordml/sdtdatahash" xmlns:w16se="http://schemas.microsoft.com/office/word/2015/wordml/symex" xmlns:wpg="http://schemas.microsoft.com/office/word/2010/wordprocessingGroup" xmlns:wpi="http://schemas.microsoft.com/office/word/2010/wordprocessingInk" xmlns:wne="http://schemas.microsoft.com/office/word/2006/wordml" xmlns:wps="http://schemas.microsoft.com/office/word/2010/wordprocessingShape" mc:Ignorable="w14 w15 w16se w16cid w16 w16cex w16sdtdh wp14">
+  <w:p>
+    <w:pPr>
+      <w:pStyle w:val="Footer"/>
+    </w:pPr>
+  </w:p>
+</w:ftr>
+</file>
+
 <file path=word/footnotes.xml><?xml version="1.0" encoding="utf-8"?>
 <w:footnotes xmlns:wpc="http://schemas.microsoft.com/office/word/2010/wordprocessingCanvas" xmlns:cx="http://schemas.microsoft.com/office/drawing/2014/chartex" xmlns:cx1="http://schemas.microsoft.com/office/drawing/2015/9/8/chartex" xmlns:cx2="http://schemas.microsoft.com/office/drawing/2015/10/21/chartex" xmlns:cx3="http://schemas.microsoft.com/office/drawing/2016/5/9/chartex" xmlns:cx4="http://schemas.microsoft.com/office/drawing/2016/5/10/chartex" xmlns:cx5="http://schemas.microsoft.com/office/drawing/2016/5/11/chartex" xmlns:cx6="http://schemas.microsoft.com/office/drawing/2016/5/12/chartex" xmlns:cx7="http://schemas.microsoft.com/office/drawing/2016/5/13/chartex" xmlns:cx8="http://schemas.microsoft.com/office/drawing/2016/5/14/chartex" xmlns:mc="http://schemas.openxmlformats.org/markup-compatibility/2006" xmlns:aink="http://schemas.microsoft.com/office/drawing/2016/ink" xmlns:am3d="http://schemas.microsoft.com/office/drawing/2017/model3d" xmlns:o="urn:schemas-microsoft-com:office:office" xmlns:oel="http://schemas.microsoft.com/office/2019/extlst" xmlns:r="http://schemas.openxmlformats.org/officeDocument/2006/relationships" xmlns:m="http://schemas.openxmlformats.org/officeDocument/2006/math" xmlns:v="urn:schemas-microsoft-com:vml" xmlns:wp14="http://schemas.microsoft.com/office/word/2010/wordprocessingDrawing" xmlns:wp="http://schemas.openxmlformats.org/drawingml/2006/wordprocessingDrawing" xmlns:w10="urn:schemas-microsoft-com:office:word" xmlns:w="http://schemas.openxmlformats.org/wordprocessingml/2006/main" xmlns:w14="http://schemas.microsoft.com/office/word/2010/wordml" xmlns:w15="http://schemas.microsoft.com/office/word/2012/wordml" xmlns:w16cex="http://schemas.microsoft.com/office/word/2018/wordml/cex" xmlns:w16cid="http://schemas.microsoft.com/office/word/2016/wordml/cid" xmlns:w16="http://schemas.microsoft.com/office/word/2018/wordml" xmlns:w16sdtdh="http://schemas.microsoft.com/office/word/2020/wordml/sdtdatahash" xmlns:w16se="http://schemas.microsoft.com/office/word/2015/wordml/symex" xmlns:wpg="http://schemas.microsoft.com/office/word/2010/wordprocessingGroup" xmlns:wpi="http://schemas.microsoft.com/office/word/2010/wordprocessingInk" xmlns:wne="http://schemas.microsoft.com/office/word/2006/wordml" xmlns:wps="http://schemas.microsoft.com/office/word/2010/wordprocessingShape" mc:Ignorable="w14 w15 w16se w16cid w16 w16cex w16sdtdh wp14">
   <w:footnote w:type="separator" w:id="-1">
@@ -3329,7 +5617,7 @@
               <w:lang w:val="en-US"/>
             </w:rPr>
             <w:drawing>
-              <wp:inline distT="0" distB="0" distL="0" distR="0" wp14:anchorId="4332CB5A">
+              <wp:inline distT="0" distB="0" distL="0" distR="0" wp14:anchorId="63C3528A" wp14:editId="574252B8">
                 <wp:extent cx="1066800" cy="800100"/>
                 <wp:effectExtent l="0" t="0" r="0" b="0"/>
                 <wp:docPr id="1" name="Picture 1"/>
@@ -3407,14 +5695,34 @@
             </w:rPr>
             <w:t xml:space="preserve">Form </w:t>
           </w:r>
+          <w:proofErr w:type="spellStart"/>
           <w:r>
             <w:rPr>
               <w:rFonts w:ascii="Cambria" w:hAnsi="Cambria"/>
               <w:sz w:val="24"/>
               <w:lang w:val="en-US"/>
             </w:rPr>
-            <w:t>Pendaftaran Yudisium</w:t>
+            <w:t>Pendaftaran</w:t>
           </w:r>
+          <w:proofErr w:type="spellEnd"/>
+          <w:r>
+            <w:rPr>
+              <w:rFonts w:ascii="Cambria" w:hAnsi="Cambria"/>
+              <w:sz w:val="24"/>
+              <w:lang w:val="en-US"/>
+            </w:rPr>
+            <w:t xml:space="preserve"> </w:t>
+          </w:r>
+          <w:proofErr w:type="spellStart"/>
+          <w:r>
+            <w:rPr>
+              <w:rFonts w:ascii="Cambria" w:hAnsi="Cambria"/>
+              <w:sz w:val="24"/>
+              <w:lang w:val="en-US"/>
+            </w:rPr>
+            <w:t>Yudisium</w:t>
+          </w:r>
+          <w:proofErr w:type="spellEnd"/>
         </w:p>
         <w:p>
           <w:pPr>
@@ -5626,6 +7934,7 @@
     <w:rsidRoot w:val="00913D72"/>
     <w:rsid w:val="004821DB"/>
     <w:rsid w:val="004953AC"/>
+    <w:rsid w:val="00523239"/>
     <w:rsid w:val="006934F8"/>
     <w:rsid w:val="008F44B4"/>
     <w:rsid w:val="00913D72"/>
@@ -5651,7 +7960,7 @@
   </m:mathPr>
   <w:themeFontLang w:val="en-US"/>
   <w:clrSchemeMapping w:bg1="light1" w:t1="dark1" w:bg2="light2" w:t2="dark2" w:accent1="accent1" w:accent2="accent2" w:accent3="accent3" w:accent4="accent4" w:accent5="accent5" w:accent6="accent6" w:hyperlink="hyperlink" w:followedHyperlink="followedHyperlink"/>
-  <w:decimalSymbol w:val=","/>
+  <w:decimalSymbol w:val="."/>
   <w:listSeparator w:val=","/>
 </w:settings>
 </file>
@@ -6369,26 +8678,6 @@
 </file>
 
 <file path=customXml/item1.xml><?xml version="1.0" encoding="utf-8"?>
-<?mso-contentType ?>
-<FormTemplates xmlns="http://schemas.microsoft.com/sharepoint/v3/contenttype/forms">
-  <Display>DocumentLibraryForm</Display>
-  <Edit>DocumentLibraryForm</Edit>
-  <New>DocumentLibraryForm</New>
-</FormTemplates>
-</file>
-
-<file path=customXml/item2.xml><?xml version="1.0" encoding="utf-8"?>
-<p:properties xmlns:p="http://schemas.microsoft.com/office/2006/metadata/properties" xmlns:xsi="http://www.w3.org/2001/XMLSchema-instance" xmlns:pc="http://schemas.microsoft.com/office/infopath/2007/PartnerControls">
-  <documentManagement>
-    <lcf76f155ced4ddcb4097134ff3c332f xmlns="90c876be-481e-4381-8477-3b810b1ddd30">
-      <Terms xmlns="http://schemas.microsoft.com/office/infopath/2007/PartnerControls"/>
-    </lcf76f155ced4ddcb4097134ff3c332f>
-    <TaxCatchAll xmlns="769f4b7f-c1f2-43f9-8ac5-af43a044d0f1" xsi:nil="true"/>
-  </documentManagement>
-</p:properties>
-</file>
-
-<file path=customXml/item3.xml><?xml version="1.0" encoding="utf-8"?>
 <ct:contentTypeSchema xmlns:ct="http://schemas.microsoft.com/office/2006/metadata/contentType" xmlns:ma="http://schemas.microsoft.com/office/2006/metadata/properties/metaAttributes" ct:_="" ma:_="" ma:contentTypeName="Document" ma:contentTypeID="0x010100B65E787D8A4DC14A8A1B3ED4949F1D58" ma:contentTypeVersion="15" ma:contentTypeDescription="Create a new document." ma:contentTypeScope="" ma:versionID="6c3777ebe29d35a0df51448518d52977">
   <xsd:schema xmlns:xsd="http://www.w3.org/2001/XMLSchema" xmlns:xs="http://www.w3.org/2001/XMLSchema" xmlns:p="http://schemas.microsoft.com/office/2006/metadata/properties" xmlns:ns2="90c876be-481e-4381-8477-3b810b1ddd30" xmlns:ns3="769f4b7f-c1f2-43f9-8ac5-af43a044d0f1" targetNamespace="http://schemas.microsoft.com/office/2006/metadata/properties" ma:root="true" ma:fieldsID="ae588c4f2136f9fa87013f1ad6f07000" ns2:_="" ns3:_="">
     <xsd:import namespace="90c876be-481e-4381-8477-3b810b1ddd30"/>
@@ -6625,10 +8914,41 @@
 </ct:contentTypeSchema>
 </file>
 
+<file path=customXml/item2.xml><?xml version="1.0" encoding="utf-8"?>
+<p:properties xmlns:p="http://schemas.microsoft.com/office/2006/metadata/properties" xmlns:xsi="http://www.w3.org/2001/XMLSchema-instance" xmlns:pc="http://schemas.microsoft.com/office/infopath/2007/PartnerControls">
+  <documentManagement>
+    <lcf76f155ced4ddcb4097134ff3c332f xmlns="90c876be-481e-4381-8477-3b810b1ddd30">
+      <Terms xmlns="http://schemas.microsoft.com/office/infopath/2007/PartnerControls"/>
+    </lcf76f155ced4ddcb4097134ff3c332f>
+    <TaxCatchAll xmlns="769f4b7f-c1f2-43f9-8ac5-af43a044d0f1" xsi:nil="true"/>
+  </documentManagement>
+</p:properties>
+</file>
+
+<file path=customXml/item3.xml><?xml version="1.0" encoding="utf-8"?>
+<?mso-contentType ?>
+<FormTemplates xmlns="http://schemas.microsoft.com/sharepoint/v3/contenttype/forms">
+  <Display>DocumentLibraryForm</Display>
+  <Edit>DocumentLibraryForm</Edit>
+  <New>DocumentLibraryForm</New>
+</FormTemplates>
+</file>
+
 <file path=customXml/itemProps1.xml><?xml version="1.0" encoding="utf-8"?>
-<ds:datastoreItem xmlns:ds="http://schemas.openxmlformats.org/officeDocument/2006/customXml" ds:itemID="{1C8D740C-6538-4833-88A1-2AF7317A3C2A}">
+<ds:datastoreItem xmlns:ds="http://schemas.openxmlformats.org/officeDocument/2006/customXml" ds:itemID="{5DDBABDE-6C4C-4FD0-BA16-D13951E7F1BD}">
   <ds:schemaRefs>
-    <ds:schemaRef ds:uri="http://schemas.microsoft.com/sharepoint/v3/contenttype/forms"/>
+    <ds:schemaRef ds:uri="http://schemas.microsoft.com/office/2006/metadata/contentType"/>
+    <ds:schemaRef ds:uri="http://schemas.microsoft.com/office/2006/metadata/properties/metaAttributes"/>
+    <ds:schemaRef ds:uri="http://www.w3.org/2001/XMLSchema"/>
+    <ds:schemaRef ds:uri="http://schemas.microsoft.com/office/2006/metadata/properties"/>
+    <ds:schemaRef ds:uri="90c876be-481e-4381-8477-3b810b1ddd30"/>
+    <ds:schemaRef ds:uri="769f4b7f-c1f2-43f9-8ac5-af43a044d0f1"/>
+    <ds:schemaRef ds:uri="http://schemas.microsoft.com/office/2006/documentManagement/types"/>
+    <ds:schemaRef ds:uri="http://schemas.microsoft.com/office/infopath/2007/PartnerControls"/>
+    <ds:schemaRef ds:uri="http://schemas.openxmlformats.org/package/2006/metadata/core-properties"/>
+    <ds:schemaRef ds:uri="http://purl.org/dc/elements/1.1/"/>
+    <ds:schemaRef ds:uri="http://purl.org/dc/terms/"/>
+    <ds:schemaRef ds:uri="http://schemas.microsoft.com/internal/obd"/>
   </ds:schemaRefs>
 </ds:datastoreItem>
 </file>
@@ -6645,20 +8965,15 @@
 </file>
 
 <file path=customXml/itemProps3.xml><?xml version="1.0" encoding="utf-8"?>
-<ds:datastoreItem xmlns:ds="http://schemas.openxmlformats.org/officeDocument/2006/customXml" ds:itemID="{5DDBABDE-6C4C-4FD0-BA16-D13951E7F1BD}">
+<ds:datastoreItem xmlns:ds="http://schemas.openxmlformats.org/officeDocument/2006/customXml" ds:itemID="{1C8D740C-6538-4833-88A1-2AF7317A3C2A}">
   <ds:schemaRefs>
-    <ds:schemaRef ds:uri="http://schemas.microsoft.com/office/2006/metadata/contentType"/>
-    <ds:schemaRef ds:uri="http://schemas.microsoft.com/office/2006/metadata/properties/metaAttributes"/>
-    <ds:schemaRef ds:uri="http://www.w3.org/2001/XMLSchema"/>
-    <ds:schemaRef ds:uri="http://schemas.microsoft.com/office/2006/metadata/properties"/>
-    <ds:schemaRef ds:uri="90c876be-481e-4381-8477-3b810b1ddd30"/>
-    <ds:schemaRef ds:uri="769f4b7f-c1f2-43f9-8ac5-af43a044d0f1"/>
-    <ds:schemaRef ds:uri="http://schemas.microsoft.com/office/2006/documentManagement/types"/>
-    <ds:schemaRef ds:uri="http://schemas.microsoft.com/office/infopath/2007/PartnerControls"/>
-    <ds:schemaRef ds:uri="http://schemas.openxmlformats.org/package/2006/metadata/core-properties"/>
-    <ds:schemaRef ds:uri="http://purl.org/dc/elements/1.1/"/>
-    <ds:schemaRef ds:uri="http://purl.org/dc/terms/"/>
-    <ds:schemaRef ds:uri="http://schemas.microsoft.com/internal/obd"/>
+    <ds:schemaRef ds:uri="http://schemas.microsoft.com/sharepoint/v3/contenttype/forms"/>
   </ds:schemaRefs>
 </ds:datastoreItem>
+</file>
+
+<file path=docMetadata/LabelInfo.xml><?xml version="1.0" encoding="utf-8"?>
+<clbl:labelList xmlns:clbl="http://schemas.microsoft.com/office/2020/mipLabelMetadata">
+  <clbl:label id="{8bb759f6-5337-4dc5-b19b-e74b6da11f8f}" enabled="1" method="Standard" siteId="{41ff26dc-250f-4b13-8981-739be8610c21}" contentBits="2" removed="0"/>
+</clbl:labelList>
 </file>
</xml_diff>